<commit_message>
Mise à jour du JDT
</commit_message>
<xml_diff>
--- a/CDC-rapport-jdt/h-appro-ggz.docx
+++ b/CDC-rapport-jdt/h-appro-ggz.docx
@@ -1,6 +1,6 @@
 
 <file path=word/document.xml><?xml version="1.0" encoding="utf-8"?>
-<w:document xmlns:wpc="http://schemas.microsoft.com/office/word/2010/wordprocessingCanvas" xmlns:cx="http://schemas.microsoft.com/office/drawing/2014/chartex" xmlns:cx1="http://schemas.microsoft.com/office/drawing/2015/9/8/chartex" xmlns:cx2="http://schemas.microsoft.com/office/drawing/2015/10/21/chartex" xmlns:cx3="http://schemas.microsoft.com/office/drawing/2016/5/9/chartex" xmlns:cx4="http://schemas.microsoft.com/office/drawing/2016/5/10/chartex" xmlns:cx5="http://schemas.microsoft.com/office/drawing/2016/5/11/chartex" xmlns:cx6="http://schemas.microsoft.com/office/drawing/2016/5/12/chartex" xmlns:cx7="http://schemas.microsoft.com/office/drawing/2016/5/13/chartex" xmlns:cx8="http://schemas.microsoft.com/office/drawing/2016/5/14/chartex" xmlns:mc="http://schemas.openxmlformats.org/markup-compatibility/2006" xmlns:aink="http://schemas.microsoft.com/office/drawing/2016/ink" xmlns:am3d="http://schemas.microsoft.com/office/drawing/2017/model3d" xmlns:o="urn:schemas-microsoft-com:office:office" xmlns:oel="http://schemas.microsoft.com/office/2019/extlst" xmlns:r="http://schemas.openxmlformats.org/officeDocument/2006/relationships" xmlns:m="http://schemas.openxmlformats.org/officeDocument/2006/math" xmlns:v="urn:schemas-microsoft-com:vml" xmlns:wp14="http://schemas.microsoft.com/office/word/2010/wordprocessingDrawing" xmlns:wp="http://schemas.openxmlformats.org/drawingml/2006/wordprocessingDrawing" xmlns:w10="urn:schemas-microsoft-com:office:word" xmlns:w="http://schemas.openxmlformats.org/wordprocessingml/2006/main" xmlns:w14="http://schemas.microsoft.com/office/word/2010/wordml" xmlns:w15="http://schemas.microsoft.com/office/word/2012/wordml" xmlns:w16cex="http://schemas.microsoft.com/office/word/2018/wordml/cex" xmlns:w16cid="http://schemas.microsoft.com/office/word/2016/wordml/cid" xmlns:w16="http://schemas.microsoft.com/office/word/2018/wordml" xmlns:w16sdtdh="http://schemas.microsoft.com/office/word/2020/wordml/sdtdatahash" xmlns:w16se="http://schemas.microsoft.com/office/word/2015/wordml/symex" xmlns:wpg="http://schemas.microsoft.com/office/word/2010/wordprocessingGroup" xmlns:wpi="http://schemas.microsoft.com/office/word/2010/wordprocessingInk" xmlns:wne="http://schemas.microsoft.com/office/word/2006/wordml" xmlns:wps="http://schemas.microsoft.com/office/word/2010/wordprocessingShape" mc:Ignorable="w14 w15 w16se w16cid w16 w16cex w16sdtdh wp14">
+<w:document xmlns:wpc="http://schemas.microsoft.com/office/word/2010/wordprocessingCanvas" xmlns:cx="http://schemas.microsoft.com/office/drawing/2014/chartex" xmlns:cx1="http://schemas.microsoft.com/office/drawing/2015/9/8/chartex" xmlns:cx2="http://schemas.microsoft.com/office/drawing/2015/10/21/chartex" xmlns:cx3="http://schemas.microsoft.com/office/drawing/2016/5/9/chartex" xmlns:cx4="http://schemas.microsoft.com/office/drawing/2016/5/10/chartex" xmlns:cx5="http://schemas.microsoft.com/office/drawing/2016/5/11/chartex" xmlns:cx6="http://schemas.microsoft.com/office/drawing/2016/5/12/chartex" xmlns:cx7="http://schemas.microsoft.com/office/drawing/2016/5/13/chartex" xmlns:cx8="http://schemas.microsoft.com/office/drawing/2016/5/14/chartex" xmlns:mc="http://schemas.openxmlformats.org/markup-compatibility/2006" xmlns:aink="http://schemas.microsoft.com/office/drawing/2016/ink" xmlns:am3d="http://schemas.microsoft.com/office/drawing/2017/model3d" xmlns:o="urn:schemas-microsoft-com:office:office" xmlns:r="http://schemas.openxmlformats.org/officeDocument/2006/relationships" xmlns:m="http://schemas.openxmlformats.org/officeDocument/2006/math" xmlns:v="urn:schemas-microsoft-com:vml" xmlns:wp14="http://schemas.microsoft.com/office/word/2010/wordprocessingDrawing" xmlns:wp="http://schemas.openxmlformats.org/drawingml/2006/wordprocessingDrawing" xmlns:w10="urn:schemas-microsoft-com:office:word" xmlns:w="http://schemas.openxmlformats.org/wordprocessingml/2006/main" xmlns:w14="http://schemas.microsoft.com/office/word/2010/wordml" xmlns:w15="http://schemas.microsoft.com/office/word/2012/wordml" xmlns:w16cex="http://schemas.microsoft.com/office/word/2018/wordml/cex" xmlns:w16cid="http://schemas.microsoft.com/office/word/2016/wordml/cid" xmlns:w16="http://schemas.microsoft.com/office/word/2018/wordml" xmlns:w16se="http://schemas.microsoft.com/office/word/2015/wordml/symex" xmlns:wpg="http://schemas.microsoft.com/office/word/2010/wordprocessingGroup" xmlns:wpi="http://schemas.microsoft.com/office/word/2010/wordprocessingInk" xmlns:wne="http://schemas.microsoft.com/office/word/2006/wordml" xmlns:wps="http://schemas.microsoft.com/office/word/2010/wordprocessingShape" mc:Ignorable="w14 w15 w16se w16cid w16 w16cex wp14">
   <w:body>
     <w:p>
       <w:pPr>
@@ -157,7 +157,15 @@
           </w:tcPr>
           <w:p>
             <w:r>
-              <w:t>ETML, Sébeillon 12 1004 Lausanne</w:t>
+              <w:t xml:space="preserve">ETML, </w:t>
+            </w:r>
+            <w:proofErr w:type="spellStart"/>
+            <w:r>
+              <w:t>Sébeillon</w:t>
+            </w:r>
+            <w:proofErr w:type="spellEnd"/>
+            <w:r>
+              <w:t xml:space="preserve"> 12 1004 Lausanne</w:t>
             </w:r>
           </w:p>
         </w:tc>
@@ -188,9 +196,11 @@
             <w:r>
               <w:t xml:space="preserve">Nom : </w:t>
             </w:r>
+            <w:proofErr w:type="spellStart"/>
             <w:r>
               <w:t>Gruaz</w:t>
             </w:r>
+            <w:proofErr w:type="spellEnd"/>
           </w:p>
         </w:tc>
         <w:tc>
@@ -527,6 +537,7 @@
                 <w:lang w:val="en-US"/>
               </w:rPr>
             </w:pPr>
+            <w:proofErr w:type="spellStart"/>
             <w:r>
               <w:rPr>
                 <w:rFonts w:ascii="Century Gothic" w:hAnsi="Century Gothic" w:cs="Arial"/>
@@ -536,6 +547,7 @@
               </w:rPr>
               <w:t>Lundi</w:t>
             </w:r>
+            <w:proofErr w:type="spellEnd"/>
             <w:r>
               <w:rPr>
                 <w:rFonts w:ascii="Century Gothic" w:hAnsi="Century Gothic" w:cs="Arial"/>
@@ -552,7 +564,7 @@
                 <w:szCs w:val="22"/>
                 <w:lang w:val="en-US"/>
               </w:rPr>
-              <w:t>8h00 – xh , 13h</w:t>
+              <w:t xml:space="preserve">8h00 – </w:t>
             </w:r>
             <w:r>
               <w:rPr>
@@ -561,7 +573,52 @@
                 <w:szCs w:val="22"/>
                 <w:lang w:val="en-US"/>
               </w:rPr>
-              <w:t>10 - xh</w:t>
+              <w:t>11h30</w:t>
+            </w:r>
+            <w:r>
+              <w:rPr>
+                <w:rFonts w:ascii="Century Gothic" w:hAnsi="Century Gothic" w:cs="Arial"/>
+                <w:sz w:val="16"/>
+                <w:szCs w:val="22"/>
+                <w:lang w:val="en-US"/>
+              </w:rPr>
+              <w:t xml:space="preserve"> , 13h</w:t>
+            </w:r>
+            <w:r>
+              <w:rPr>
+                <w:rFonts w:ascii="Century Gothic" w:hAnsi="Century Gothic" w:cs="Arial"/>
+                <w:sz w:val="16"/>
+                <w:szCs w:val="22"/>
+                <w:lang w:val="en-US"/>
+              </w:rPr>
+              <w:t xml:space="preserve">10 </w:t>
+            </w:r>
+            <w:r>
+              <w:rPr>
+                <w:rFonts w:ascii="Century Gothic" w:hAnsi="Century Gothic" w:cs="Arial"/>
+                <w:sz w:val="16"/>
+                <w:szCs w:val="22"/>
+                <w:lang w:val="en-US"/>
+              </w:rPr>
+              <w:t>–</w:t>
+            </w:r>
+            <w:r>
+              <w:rPr>
+                <w:rFonts w:ascii="Century Gothic" w:hAnsi="Century Gothic" w:cs="Arial"/>
+                <w:sz w:val="16"/>
+                <w:szCs w:val="22"/>
+                <w:lang w:val="en-US"/>
+              </w:rPr>
+              <w:t xml:space="preserve"> </w:t>
+            </w:r>
+            <w:r>
+              <w:rPr>
+                <w:rFonts w:ascii="Century Gothic" w:hAnsi="Century Gothic" w:cs="Arial"/>
+                <w:sz w:val="16"/>
+                <w:szCs w:val="22"/>
+                <w:lang w:val="en-US"/>
+              </w:rPr>
+              <w:t>16h00</w:t>
             </w:r>
             <w:r>
               <w:rPr>
@@ -572,6 +629,7 @@
               </w:rPr>
               <w:tab/>
             </w:r>
+            <w:proofErr w:type="spellStart"/>
             <w:r>
               <w:rPr>
                 <w:rStyle w:val="lev"/>
@@ -589,6 +647,7 @@
               </w:rPr>
               <w:t>p</w:t>
             </w:r>
+            <w:proofErr w:type="spellEnd"/>
           </w:p>
           <w:p>
             <w:pPr>
@@ -608,6 +667,7 @@
                 <w:lang w:val="en-US"/>
               </w:rPr>
             </w:pPr>
+            <w:proofErr w:type="spellStart"/>
             <w:r>
               <w:rPr>
                 <w:rFonts w:ascii="Century Gothic" w:hAnsi="Century Gothic" w:cs="Arial"/>
@@ -617,6 +677,7 @@
               </w:rPr>
               <w:t>Mercredi</w:t>
             </w:r>
+            <w:proofErr w:type="spellEnd"/>
             <w:r>
               <w:rPr>
                 <w:rFonts w:ascii="Century Gothic" w:hAnsi="Century Gothic" w:cs="Arial"/>
@@ -633,7 +694,7 @@
                 <w:szCs w:val="22"/>
                 <w:lang w:val="en-US"/>
               </w:rPr>
-              <w:t>8h00 – xh , 13h</w:t>
+              <w:t xml:space="preserve">8h00 – </w:t>
             </w:r>
             <w:r>
               <w:rPr>
@@ -642,7 +703,34 @@
                 <w:szCs w:val="22"/>
                 <w:lang w:val="en-US"/>
               </w:rPr>
-              <w:t>10 - xh</w:t>
+              <w:t>12h20</w:t>
+            </w:r>
+            <w:r>
+              <w:rPr>
+                <w:rFonts w:ascii="Century Gothic" w:hAnsi="Century Gothic" w:cs="Arial"/>
+                <w:sz w:val="16"/>
+                <w:szCs w:val="22"/>
+                <w:lang w:val="en-US"/>
+              </w:rPr>
+              <w:t xml:space="preserve"> , 13h</w:t>
+            </w:r>
+            <w:r>
+              <w:rPr>
+                <w:rFonts w:ascii="Century Gothic" w:hAnsi="Century Gothic" w:cs="Arial"/>
+                <w:sz w:val="16"/>
+                <w:szCs w:val="22"/>
+                <w:lang w:val="en-US"/>
+              </w:rPr>
+              <w:t xml:space="preserve">10 - </w:t>
+            </w:r>
+            <w:r>
+              <w:rPr>
+                <w:rFonts w:ascii="Century Gothic" w:hAnsi="Century Gothic" w:cs="Arial"/>
+                <w:sz w:val="16"/>
+                <w:szCs w:val="22"/>
+                <w:lang w:val="en-US"/>
+              </w:rPr>
+              <w:t>16h00</w:t>
             </w:r>
             <w:r>
               <w:rPr>
@@ -653,6 +741,7 @@
               </w:rPr>
               <w:tab/>
             </w:r>
+            <w:proofErr w:type="spellStart"/>
             <w:r>
               <w:rPr>
                 <w:rStyle w:val="lev"/>
@@ -670,6 +759,7 @@
               </w:rPr>
               <w:t>p</w:t>
             </w:r>
+            <w:proofErr w:type="spellEnd"/>
           </w:p>
           <w:p>
             <w:pPr>
@@ -714,7 +804,7 @@
                 <w:szCs w:val="22"/>
                 <w:lang w:val="en-US"/>
               </w:rPr>
-              <w:t>8h00 – xh , 13h</w:t>
+              <w:t>13h</w:t>
             </w:r>
             <w:r>
               <w:rPr>
@@ -723,7 +813,16 @@
                 <w:szCs w:val="22"/>
                 <w:lang w:val="en-US"/>
               </w:rPr>
-              <w:t>10 - xh</w:t>
+              <w:t xml:space="preserve">10 - </w:t>
+            </w:r>
+            <w:r>
+              <w:rPr>
+                <w:rFonts w:ascii="Century Gothic" w:hAnsi="Century Gothic" w:cs="Arial"/>
+                <w:sz w:val="16"/>
+                <w:szCs w:val="22"/>
+                <w:lang w:val="en-US"/>
+              </w:rPr>
+              <w:t>16h00</w:t>
             </w:r>
             <w:r>
               <w:rPr>
@@ -734,6 +833,7 @@
               </w:rPr>
               <w:tab/>
             </w:r>
+            <w:proofErr w:type="spellStart"/>
             <w:r>
               <w:rPr>
                 <w:rStyle w:val="lev"/>
@@ -751,6 +851,7 @@
               </w:rPr>
               <w:t>p</w:t>
             </w:r>
+            <w:proofErr w:type="spellEnd"/>
           </w:p>
           <w:p>
             <w:pPr>
@@ -788,7 +889,34 @@
                 <w:szCs w:val="22"/>
                 <w:lang w:val="fr-FR"/>
               </w:rPr>
-              <w:t>8h00 – xh , 13h10 - xh</w:t>
+              <w:t xml:space="preserve">8h00 – </w:t>
+            </w:r>
+            <w:r>
+              <w:rPr>
+                <w:rFonts w:ascii="Century Gothic" w:hAnsi="Century Gothic" w:cs="Arial"/>
+                <w:sz w:val="16"/>
+                <w:szCs w:val="22"/>
+                <w:lang w:val="fr-FR"/>
+              </w:rPr>
+              <w:t>12h20</w:t>
+            </w:r>
+            <w:r>
+              <w:rPr>
+                <w:rFonts w:ascii="Century Gothic" w:hAnsi="Century Gothic" w:cs="Arial"/>
+                <w:sz w:val="16"/>
+                <w:szCs w:val="22"/>
+                <w:lang w:val="fr-FR"/>
+              </w:rPr>
+              <w:t xml:space="preserve"> , 13h10 - </w:t>
+            </w:r>
+            <w:r>
+              <w:rPr>
+                <w:rFonts w:ascii="Century Gothic" w:hAnsi="Century Gothic" w:cs="Arial"/>
+                <w:sz w:val="16"/>
+                <w:szCs w:val="22"/>
+                <w:lang w:val="en-US"/>
+              </w:rPr>
+              <w:t>16h00</w:t>
             </w:r>
             <w:r>
               <w:rPr>
@@ -798,6 +926,7 @@
               </w:rPr>
               <w:tab/>
             </w:r>
+            <w:proofErr w:type="spellStart"/>
             <w:r>
               <w:rPr>
                 <w:rStyle w:val="lev"/>
@@ -813,6 +942,7 @@
               </w:rPr>
               <w:t>p</w:t>
             </w:r>
+            <w:proofErr w:type="spellEnd"/>
           </w:p>
           <w:p>
             <w:pPr>
@@ -1144,11 +1274,16 @@
       <w:r>
         <w:t xml:space="preserve">RAE (Récupération des </w:t>
       </w:r>
+      <w:proofErr w:type="spellStart"/>
       <w:r>
         <w:t>AutoEval</w:t>
       </w:r>
       <w:r>
-        <w:t>uations)</w:t>
+        <w:t>uations</w:t>
+      </w:r>
+      <w:proofErr w:type="spellEnd"/>
+      <w:r>
+        <w:t>)</w:t>
       </w:r>
     </w:p>
     <w:p>
@@ -1235,7 +1370,15 @@
         <w:pStyle w:val="Paragraphedeliste"/>
       </w:pPr>
       <w:r>
-        <w:t xml:space="preserve">Avoir suivi les modules I-CH et les projets de la formation de CFC –Informaticien-ne de l'ETML, et être capable de </w:t>
+        <w:t>Avoir suivi les modules I-CH et les projets de la formation de CFC –</w:t>
+      </w:r>
+      <w:proofErr w:type="spellStart"/>
+      <w:r>
+        <w:t>Informaticien-ne</w:t>
+      </w:r>
+      <w:proofErr w:type="spellEnd"/>
+      <w:r>
+        <w:t xml:space="preserve"> de l'ETML, et être capable de </w:t>
       </w:r>
       <w:r>
         <w:t>de programmer en PowerShell et VBA</w:t>
@@ -1897,7 +2040,7 @@
 </file>
 
 <file path=word/endnotes.xml><?xml version="1.0" encoding="utf-8"?>
-<w:endnotes xmlns:wpc="http://schemas.microsoft.com/office/word/2010/wordprocessingCanvas" xmlns:cx="http://schemas.microsoft.com/office/drawing/2014/chartex" xmlns:cx1="http://schemas.microsoft.com/office/drawing/2015/9/8/chartex" xmlns:cx2="http://schemas.microsoft.com/office/drawing/2015/10/21/chartex" xmlns:cx3="http://schemas.microsoft.com/office/drawing/2016/5/9/chartex" xmlns:cx4="http://schemas.microsoft.com/office/drawing/2016/5/10/chartex" xmlns:cx5="http://schemas.microsoft.com/office/drawing/2016/5/11/chartex" xmlns:cx6="http://schemas.microsoft.com/office/drawing/2016/5/12/chartex" xmlns:cx7="http://schemas.microsoft.com/office/drawing/2016/5/13/chartex" xmlns:cx8="http://schemas.microsoft.com/office/drawing/2016/5/14/chartex" xmlns:mc="http://schemas.openxmlformats.org/markup-compatibility/2006" xmlns:aink="http://schemas.microsoft.com/office/drawing/2016/ink" xmlns:am3d="http://schemas.microsoft.com/office/drawing/2017/model3d" xmlns:o="urn:schemas-microsoft-com:office:office" xmlns:oel="http://schemas.microsoft.com/office/2019/extlst" xmlns:r="http://schemas.openxmlformats.org/officeDocument/2006/relationships" xmlns:m="http://schemas.openxmlformats.org/officeDocument/2006/math" xmlns:v="urn:schemas-microsoft-com:vml" xmlns:wp14="http://schemas.microsoft.com/office/word/2010/wordprocessingDrawing" xmlns:wp="http://schemas.openxmlformats.org/drawingml/2006/wordprocessingDrawing" xmlns:w10="urn:schemas-microsoft-com:office:word" xmlns:w="http://schemas.openxmlformats.org/wordprocessingml/2006/main" xmlns:w14="http://schemas.microsoft.com/office/word/2010/wordml" xmlns:w15="http://schemas.microsoft.com/office/word/2012/wordml" xmlns:w16cex="http://schemas.microsoft.com/office/word/2018/wordml/cex" xmlns:w16cid="http://schemas.microsoft.com/office/word/2016/wordml/cid" xmlns:w16="http://schemas.microsoft.com/office/word/2018/wordml" xmlns:w16sdtdh="http://schemas.microsoft.com/office/word/2020/wordml/sdtdatahash" xmlns:w16se="http://schemas.microsoft.com/office/word/2015/wordml/symex" xmlns:wpg="http://schemas.microsoft.com/office/word/2010/wordprocessingGroup" xmlns:wpi="http://schemas.microsoft.com/office/word/2010/wordprocessingInk" xmlns:wne="http://schemas.microsoft.com/office/word/2006/wordml" xmlns:wps="http://schemas.microsoft.com/office/word/2010/wordprocessingShape" mc:Ignorable="w14 w15 w16se w16cid w16 w16cex w16sdtdh wp14">
+<w:endnotes xmlns:wpc="http://schemas.microsoft.com/office/word/2010/wordprocessingCanvas" xmlns:cx="http://schemas.microsoft.com/office/drawing/2014/chartex" xmlns:cx1="http://schemas.microsoft.com/office/drawing/2015/9/8/chartex" xmlns:cx2="http://schemas.microsoft.com/office/drawing/2015/10/21/chartex" xmlns:cx3="http://schemas.microsoft.com/office/drawing/2016/5/9/chartex" xmlns:cx4="http://schemas.microsoft.com/office/drawing/2016/5/10/chartex" xmlns:cx5="http://schemas.microsoft.com/office/drawing/2016/5/11/chartex" xmlns:cx6="http://schemas.microsoft.com/office/drawing/2016/5/12/chartex" xmlns:cx7="http://schemas.microsoft.com/office/drawing/2016/5/13/chartex" xmlns:cx8="http://schemas.microsoft.com/office/drawing/2016/5/14/chartex" xmlns:mc="http://schemas.openxmlformats.org/markup-compatibility/2006" xmlns:aink="http://schemas.microsoft.com/office/drawing/2016/ink" xmlns:am3d="http://schemas.microsoft.com/office/drawing/2017/model3d" xmlns:o="urn:schemas-microsoft-com:office:office" xmlns:r="http://schemas.openxmlformats.org/officeDocument/2006/relationships" xmlns:m="http://schemas.openxmlformats.org/officeDocument/2006/math" xmlns:v="urn:schemas-microsoft-com:vml" xmlns:wp14="http://schemas.microsoft.com/office/word/2010/wordprocessingDrawing" xmlns:wp="http://schemas.openxmlformats.org/drawingml/2006/wordprocessingDrawing" xmlns:w10="urn:schemas-microsoft-com:office:word" xmlns:w="http://schemas.openxmlformats.org/wordprocessingml/2006/main" xmlns:w14="http://schemas.microsoft.com/office/word/2010/wordml" xmlns:w15="http://schemas.microsoft.com/office/word/2012/wordml" xmlns:w16cex="http://schemas.microsoft.com/office/word/2018/wordml/cex" xmlns:w16cid="http://schemas.microsoft.com/office/word/2016/wordml/cid" xmlns:w16="http://schemas.microsoft.com/office/word/2018/wordml" xmlns:w16se="http://schemas.microsoft.com/office/word/2015/wordml/symex" xmlns:wpg="http://schemas.microsoft.com/office/word/2010/wordprocessingGroup" xmlns:wpi="http://schemas.microsoft.com/office/word/2010/wordprocessingInk" xmlns:wne="http://schemas.microsoft.com/office/word/2006/wordml" xmlns:wps="http://schemas.microsoft.com/office/word/2010/wordprocessingShape" mc:Ignorable="w14 w15 w16se w16cid w16 w16cex wp14">
   <w:endnote w:type="separator" w:id="-1">
     <w:p>
       <w:r>
@@ -1916,7 +2059,7 @@
 </file>
 
 <file path=word/footer1.xml><?xml version="1.0" encoding="utf-8"?>
-<w:ftr xmlns:wpc="http://schemas.microsoft.com/office/word/2010/wordprocessingCanvas" xmlns:cx="http://schemas.microsoft.com/office/drawing/2014/chartex" xmlns:cx1="http://schemas.microsoft.com/office/drawing/2015/9/8/chartex" xmlns:cx2="http://schemas.microsoft.com/office/drawing/2015/10/21/chartex" xmlns:cx3="http://schemas.microsoft.com/office/drawing/2016/5/9/chartex" xmlns:cx4="http://schemas.microsoft.com/office/drawing/2016/5/10/chartex" xmlns:cx5="http://schemas.microsoft.com/office/drawing/2016/5/11/chartex" xmlns:cx6="http://schemas.microsoft.com/office/drawing/2016/5/12/chartex" xmlns:cx7="http://schemas.microsoft.com/office/drawing/2016/5/13/chartex" xmlns:cx8="http://schemas.microsoft.com/office/drawing/2016/5/14/chartex" xmlns:mc="http://schemas.openxmlformats.org/markup-compatibility/2006" xmlns:aink="http://schemas.microsoft.com/office/drawing/2016/ink" xmlns:am3d="http://schemas.microsoft.com/office/drawing/2017/model3d" xmlns:o="urn:schemas-microsoft-com:office:office" xmlns:oel="http://schemas.microsoft.com/office/2019/extlst" xmlns:r="http://schemas.openxmlformats.org/officeDocument/2006/relationships" xmlns:m="http://schemas.openxmlformats.org/officeDocument/2006/math" xmlns:v="urn:schemas-microsoft-com:vml" xmlns:wp14="http://schemas.microsoft.com/office/word/2010/wordprocessingDrawing" xmlns:wp="http://schemas.openxmlformats.org/drawingml/2006/wordprocessingDrawing" xmlns:w10="urn:schemas-microsoft-com:office:word" xmlns:w="http://schemas.openxmlformats.org/wordprocessingml/2006/main" xmlns:w14="http://schemas.microsoft.com/office/word/2010/wordml" xmlns:w15="http://schemas.microsoft.com/office/word/2012/wordml" xmlns:w16cex="http://schemas.microsoft.com/office/word/2018/wordml/cex" xmlns:w16cid="http://schemas.microsoft.com/office/word/2016/wordml/cid" xmlns:w16="http://schemas.microsoft.com/office/word/2018/wordml" xmlns:w16sdtdh="http://schemas.microsoft.com/office/word/2020/wordml/sdtdatahash" xmlns:w16se="http://schemas.microsoft.com/office/word/2015/wordml/symex" xmlns:wpg="http://schemas.microsoft.com/office/word/2010/wordprocessingGroup" xmlns:wpi="http://schemas.microsoft.com/office/word/2010/wordprocessingInk" xmlns:wne="http://schemas.microsoft.com/office/word/2006/wordml" xmlns:wps="http://schemas.microsoft.com/office/word/2010/wordprocessingShape" mc:Ignorable="w14 w15 w16se w16cid w16 w16cex w16sdtdh wp14">
+<w:ftr xmlns:wpc="http://schemas.microsoft.com/office/word/2010/wordprocessingCanvas" xmlns:cx="http://schemas.microsoft.com/office/drawing/2014/chartex" xmlns:cx1="http://schemas.microsoft.com/office/drawing/2015/9/8/chartex" xmlns:cx2="http://schemas.microsoft.com/office/drawing/2015/10/21/chartex" xmlns:cx3="http://schemas.microsoft.com/office/drawing/2016/5/9/chartex" xmlns:cx4="http://schemas.microsoft.com/office/drawing/2016/5/10/chartex" xmlns:cx5="http://schemas.microsoft.com/office/drawing/2016/5/11/chartex" xmlns:cx6="http://schemas.microsoft.com/office/drawing/2016/5/12/chartex" xmlns:cx7="http://schemas.microsoft.com/office/drawing/2016/5/13/chartex" xmlns:cx8="http://schemas.microsoft.com/office/drawing/2016/5/14/chartex" xmlns:mc="http://schemas.openxmlformats.org/markup-compatibility/2006" xmlns:aink="http://schemas.microsoft.com/office/drawing/2016/ink" xmlns:am3d="http://schemas.microsoft.com/office/drawing/2017/model3d" xmlns:o="urn:schemas-microsoft-com:office:office" xmlns:r="http://schemas.openxmlformats.org/officeDocument/2006/relationships" xmlns:m="http://schemas.openxmlformats.org/officeDocument/2006/math" xmlns:v="urn:schemas-microsoft-com:vml" xmlns:wp14="http://schemas.microsoft.com/office/word/2010/wordprocessingDrawing" xmlns:wp="http://schemas.openxmlformats.org/drawingml/2006/wordprocessingDrawing" xmlns:w10="urn:schemas-microsoft-com:office:word" xmlns:w="http://schemas.openxmlformats.org/wordprocessingml/2006/main" xmlns:w14="http://schemas.microsoft.com/office/word/2010/wordml" xmlns:w15="http://schemas.microsoft.com/office/word/2012/wordml" xmlns:w16cex="http://schemas.microsoft.com/office/word/2018/wordml/cex" xmlns:w16cid="http://schemas.microsoft.com/office/word/2016/wordml/cid" xmlns:w16="http://schemas.microsoft.com/office/word/2018/wordml" xmlns:w16se="http://schemas.microsoft.com/office/word/2015/wordml/symex" xmlns:wpg="http://schemas.microsoft.com/office/word/2010/wordprocessingGroup" xmlns:wpi="http://schemas.microsoft.com/office/word/2010/wordprocessingInk" xmlns:wne="http://schemas.microsoft.com/office/word/2006/wordml" xmlns:wps="http://schemas.microsoft.com/office/word/2010/wordprocessingShape" mc:Ignorable="w14 w15 w16se w16cid w16 w16cex wp14">
   <w:p>
     <w:pPr>
       <w:pStyle w:val="Pieddepage"/>
@@ -2032,51 +2175,25 @@
           <w:r>
             <w:t xml:space="preserve"> </w:t>
           </w:r>
-          <w:r>
-            <w:fldChar w:fldCharType="begin"/>
-          </w:r>
-          <w:r>
-            <w:instrText xml:space="preserve"> REVNUM   \* MERGEFORMAT </w:instrText>
-          </w:r>
-          <w:r>
-            <w:fldChar w:fldCharType="separate"/>
-          </w:r>
-          <w:r>
-            <w:rPr>
-              <w:noProof/>
-            </w:rPr>
-            <w:t>43</w:t>
-          </w:r>
-          <w:r>
-            <w:rPr>
-              <w:noProof/>
-            </w:rPr>
-            <w:fldChar w:fldCharType="end"/>
-          </w:r>
+          <w:fldSimple w:instr=" REVNUM   \* MERGEFORMAT ">
+            <w:r>
+              <w:rPr>
+                <w:noProof/>
+              </w:rPr>
+              <w:t>43</w:t>
+            </w:r>
+          </w:fldSimple>
           <w:r>
             <w:t xml:space="preserve"> du </w:t>
           </w:r>
-          <w:r>
-            <w:fldChar w:fldCharType="begin"/>
-          </w:r>
-          <w:r>
-            <w:instrText xml:space="preserve"> CREATEDATE   \* MERGEFORMAT </w:instrText>
-          </w:r>
-          <w:r>
-            <w:fldChar w:fldCharType="separate"/>
-          </w:r>
-          <w:r>
-            <w:rPr>
-              <w:noProof/>
-            </w:rPr>
-            <w:t>02.03.2016 14:32:00</w:t>
-          </w:r>
-          <w:r>
-            <w:rPr>
-              <w:noProof/>
-            </w:rPr>
-            <w:fldChar w:fldCharType="end"/>
-          </w:r>
+          <w:fldSimple w:instr=" CREATEDATE   \* MERGEFORMAT ">
+            <w:r>
+              <w:rPr>
+                <w:noProof/>
+              </w:rPr>
+              <w:t>02.03.2016 14:32:00</w:t>
+            </w:r>
+          </w:fldSimple>
           <w:r>
             <w:fldChar w:fldCharType="begin"/>
           </w:r>
@@ -2106,14 +2223,27 @@
           <w:r>
             <w:t xml:space="preserve">Auteur : </w:t>
           </w:r>
-          <w:fldSimple w:instr=" AUTHOR   \* MERGEFORMAT ">
-            <w:r>
-              <w:rPr>
-                <w:noProof/>
-              </w:rPr>
-              <w:t>Gilbert Gruaz</w:t>
-            </w:r>
-          </w:fldSimple>
+          <w:r>
+            <w:fldChar w:fldCharType="begin"/>
+          </w:r>
+          <w:r>
+            <w:instrText xml:space="preserve"> AUTHOR   \* MERGEFORMAT </w:instrText>
+          </w:r>
+          <w:r>
+            <w:fldChar w:fldCharType="separate"/>
+          </w:r>
+          <w:r>
+            <w:rPr>
+              <w:noProof/>
+            </w:rPr>
+            <w:t>Gilbert Gruaz</w:t>
+          </w:r>
+          <w:r>
+            <w:rPr>
+              <w:noProof/>
+            </w:rPr>
+            <w:fldChar w:fldCharType="end"/>
+          </w:r>
         </w:p>
       </w:tc>
       <w:tc>
@@ -2183,27 +2313,14 @@
           <w:r>
             <w:t xml:space="preserve">Dernière modification le </w:t>
           </w:r>
-          <w:r>
-            <w:fldChar w:fldCharType="begin"/>
-          </w:r>
-          <w:r>
-            <w:instrText xml:space="preserve"> SAVEDATE   \* MERGEFORMAT </w:instrText>
-          </w:r>
-          <w:r>
-            <w:fldChar w:fldCharType="separate"/>
-          </w:r>
-          <w:r>
-            <w:rPr>
-              <w:noProof/>
-            </w:rPr>
-            <w:t>23.01.2023 16:31:00</w:t>
-          </w:r>
-          <w:r>
-            <w:rPr>
-              <w:noProof/>
-            </w:rPr>
-            <w:fldChar w:fldCharType="end"/>
-          </w:r>
+          <w:fldSimple w:instr=" SAVEDATE   \* MERGEFORMAT ">
+            <w:r>
+              <w:rPr>
+                <w:noProof/>
+              </w:rPr>
+              <w:t>25.01.2023 09:04:00</w:t>
+            </w:r>
+          </w:fldSimple>
         </w:p>
       </w:tc>
     </w:tr>
@@ -2282,7 +2399,7 @@
             <w:rPr>
               <w:noProof/>
             </w:rPr>
-            <w:t>09:01</w:t>
+            <w:t>11:28</w:t>
           </w:r>
           <w:r>
             <w:fldChar w:fldCharType="end"/>
@@ -2311,7 +2428,7 @@
 </file>
 
 <file path=word/footer2.xml><?xml version="1.0" encoding="utf-8"?>
-<w:ftr xmlns:wpc="http://schemas.microsoft.com/office/word/2010/wordprocessingCanvas" xmlns:cx="http://schemas.microsoft.com/office/drawing/2014/chartex" xmlns:cx1="http://schemas.microsoft.com/office/drawing/2015/9/8/chartex" xmlns:cx2="http://schemas.microsoft.com/office/drawing/2015/10/21/chartex" xmlns:cx3="http://schemas.microsoft.com/office/drawing/2016/5/9/chartex" xmlns:cx4="http://schemas.microsoft.com/office/drawing/2016/5/10/chartex" xmlns:cx5="http://schemas.microsoft.com/office/drawing/2016/5/11/chartex" xmlns:cx6="http://schemas.microsoft.com/office/drawing/2016/5/12/chartex" xmlns:cx7="http://schemas.microsoft.com/office/drawing/2016/5/13/chartex" xmlns:cx8="http://schemas.microsoft.com/office/drawing/2016/5/14/chartex" xmlns:mc="http://schemas.openxmlformats.org/markup-compatibility/2006" xmlns:aink="http://schemas.microsoft.com/office/drawing/2016/ink" xmlns:am3d="http://schemas.microsoft.com/office/drawing/2017/model3d" xmlns:o="urn:schemas-microsoft-com:office:office" xmlns:oel="http://schemas.microsoft.com/office/2019/extlst" xmlns:r="http://schemas.openxmlformats.org/officeDocument/2006/relationships" xmlns:m="http://schemas.openxmlformats.org/officeDocument/2006/math" xmlns:v="urn:schemas-microsoft-com:vml" xmlns:wp14="http://schemas.microsoft.com/office/word/2010/wordprocessingDrawing" xmlns:wp="http://schemas.openxmlformats.org/drawingml/2006/wordprocessingDrawing" xmlns:w10="urn:schemas-microsoft-com:office:word" xmlns:w="http://schemas.openxmlformats.org/wordprocessingml/2006/main" xmlns:w14="http://schemas.microsoft.com/office/word/2010/wordml" xmlns:w15="http://schemas.microsoft.com/office/word/2012/wordml" xmlns:w16cex="http://schemas.microsoft.com/office/word/2018/wordml/cex" xmlns:w16cid="http://schemas.microsoft.com/office/word/2016/wordml/cid" xmlns:w16="http://schemas.microsoft.com/office/word/2018/wordml" xmlns:w16sdtdh="http://schemas.microsoft.com/office/word/2020/wordml/sdtdatahash" xmlns:w16se="http://schemas.microsoft.com/office/word/2015/wordml/symex" xmlns:wpg="http://schemas.microsoft.com/office/word/2010/wordprocessingGroup" xmlns:wpi="http://schemas.microsoft.com/office/word/2010/wordprocessingInk" xmlns:wne="http://schemas.microsoft.com/office/word/2006/wordml" xmlns:wps="http://schemas.microsoft.com/office/word/2010/wordprocessingShape" mc:Ignorable="w14 w15 w16se w16cid w16 w16cex w16sdtdh wp14">
+<w:ftr xmlns:wpc="http://schemas.microsoft.com/office/word/2010/wordprocessingCanvas" xmlns:cx="http://schemas.microsoft.com/office/drawing/2014/chartex" xmlns:cx1="http://schemas.microsoft.com/office/drawing/2015/9/8/chartex" xmlns:cx2="http://schemas.microsoft.com/office/drawing/2015/10/21/chartex" xmlns:cx3="http://schemas.microsoft.com/office/drawing/2016/5/9/chartex" xmlns:cx4="http://schemas.microsoft.com/office/drawing/2016/5/10/chartex" xmlns:cx5="http://schemas.microsoft.com/office/drawing/2016/5/11/chartex" xmlns:cx6="http://schemas.microsoft.com/office/drawing/2016/5/12/chartex" xmlns:cx7="http://schemas.microsoft.com/office/drawing/2016/5/13/chartex" xmlns:cx8="http://schemas.microsoft.com/office/drawing/2016/5/14/chartex" xmlns:mc="http://schemas.openxmlformats.org/markup-compatibility/2006" xmlns:aink="http://schemas.microsoft.com/office/drawing/2016/ink" xmlns:am3d="http://schemas.microsoft.com/office/drawing/2017/model3d" xmlns:o="urn:schemas-microsoft-com:office:office" xmlns:r="http://schemas.openxmlformats.org/officeDocument/2006/relationships" xmlns:m="http://schemas.openxmlformats.org/officeDocument/2006/math" xmlns:v="urn:schemas-microsoft-com:vml" xmlns:wp14="http://schemas.microsoft.com/office/word/2010/wordprocessingDrawing" xmlns:wp="http://schemas.openxmlformats.org/drawingml/2006/wordprocessingDrawing" xmlns:w10="urn:schemas-microsoft-com:office:word" xmlns:w="http://schemas.openxmlformats.org/wordprocessingml/2006/main" xmlns:w14="http://schemas.microsoft.com/office/word/2010/wordml" xmlns:w15="http://schemas.microsoft.com/office/word/2012/wordml" xmlns:w16cex="http://schemas.microsoft.com/office/word/2018/wordml/cex" xmlns:w16cid="http://schemas.microsoft.com/office/word/2016/wordml/cid" xmlns:w16="http://schemas.microsoft.com/office/word/2018/wordml" xmlns:w16se="http://schemas.microsoft.com/office/word/2015/wordml/symex" xmlns:wpg="http://schemas.microsoft.com/office/word/2010/wordprocessingGroup" xmlns:wpi="http://schemas.microsoft.com/office/word/2010/wordprocessingInk" xmlns:wne="http://schemas.microsoft.com/office/word/2006/wordml" xmlns:wps="http://schemas.microsoft.com/office/word/2010/wordprocessingShape" mc:Ignorable="w14 w15 w16se w16cid w16 w16cex wp14">
   <w:p>
     <w:pPr>
       <w:pStyle w:val="Pieddepage"/>
@@ -2389,7 +2506,7 @@
             </wp:anchor>
           </w:drawing>
         </mc:Choice>
-        <mc:Fallback>
+        <mc:Fallback xmlns:w16sdtdh="http://schemas.microsoft.com/office/word/2020/wordml/sdtdatahash" xmlns:oel="http://schemas.microsoft.com/office/2019/extlst">
           <w:pict>
             <v:line w14:anchorId="078B6468" id="Line 2" o:spid="_x0000_s1026" style="position:absolute;z-index:251658240;visibility:visible;mso-wrap-style:square;mso-width-percent:0;mso-height-percent:0;mso-wrap-distance-left:9pt;mso-wrap-distance-top:0;mso-wrap-distance-right:9pt;mso-wrap-distance-bottom:0;mso-position-horizontal:absolute;mso-position-horizontal-relative:text;mso-position-vertical:absolute;mso-position-vertical-relative:text;mso-width-percent:0;mso-height-percent:0;mso-width-relative:page;mso-height-relative:page" from="-.5pt,-.1pt" to="496.35pt,-.1pt" o:gfxdata="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"/>
           </w:pict>
@@ -2609,7 +2726,7 @@
         <w:snapToGrid w:val="0"/>
         <w:sz w:val="12"/>
       </w:rPr>
-      <w:t>09:01</w:t>
+      <w:t>11:28</w:t>
     </w:r>
     <w:r>
       <w:rPr>
@@ -2751,7 +2868,7 @@
 </file>
 
 <file path=word/footnotes.xml><?xml version="1.0" encoding="utf-8"?>
-<w:footnotes xmlns:wpc="http://schemas.microsoft.com/office/word/2010/wordprocessingCanvas" xmlns:cx="http://schemas.microsoft.com/office/drawing/2014/chartex" xmlns:cx1="http://schemas.microsoft.com/office/drawing/2015/9/8/chartex" xmlns:cx2="http://schemas.microsoft.com/office/drawing/2015/10/21/chartex" xmlns:cx3="http://schemas.microsoft.com/office/drawing/2016/5/9/chartex" xmlns:cx4="http://schemas.microsoft.com/office/drawing/2016/5/10/chartex" xmlns:cx5="http://schemas.microsoft.com/office/drawing/2016/5/11/chartex" xmlns:cx6="http://schemas.microsoft.com/office/drawing/2016/5/12/chartex" xmlns:cx7="http://schemas.microsoft.com/office/drawing/2016/5/13/chartex" xmlns:cx8="http://schemas.microsoft.com/office/drawing/2016/5/14/chartex" xmlns:mc="http://schemas.openxmlformats.org/markup-compatibility/2006" xmlns:aink="http://schemas.microsoft.com/office/drawing/2016/ink" xmlns:am3d="http://schemas.microsoft.com/office/drawing/2017/model3d" xmlns:o="urn:schemas-microsoft-com:office:office" xmlns:oel="http://schemas.microsoft.com/office/2019/extlst" xmlns:r="http://schemas.openxmlformats.org/officeDocument/2006/relationships" xmlns:m="http://schemas.openxmlformats.org/officeDocument/2006/math" xmlns:v="urn:schemas-microsoft-com:vml" xmlns:wp14="http://schemas.microsoft.com/office/word/2010/wordprocessingDrawing" xmlns:wp="http://schemas.openxmlformats.org/drawingml/2006/wordprocessingDrawing" xmlns:w10="urn:schemas-microsoft-com:office:word" xmlns:w="http://schemas.openxmlformats.org/wordprocessingml/2006/main" xmlns:w14="http://schemas.microsoft.com/office/word/2010/wordml" xmlns:w15="http://schemas.microsoft.com/office/word/2012/wordml" xmlns:w16cex="http://schemas.microsoft.com/office/word/2018/wordml/cex" xmlns:w16cid="http://schemas.microsoft.com/office/word/2016/wordml/cid" xmlns:w16="http://schemas.microsoft.com/office/word/2018/wordml" xmlns:w16sdtdh="http://schemas.microsoft.com/office/word/2020/wordml/sdtdatahash" xmlns:w16se="http://schemas.microsoft.com/office/word/2015/wordml/symex" xmlns:wpg="http://schemas.microsoft.com/office/word/2010/wordprocessingGroup" xmlns:wpi="http://schemas.microsoft.com/office/word/2010/wordprocessingInk" xmlns:wne="http://schemas.microsoft.com/office/word/2006/wordml" xmlns:wps="http://schemas.microsoft.com/office/word/2010/wordprocessingShape" mc:Ignorable="w14 w15 w16se w16cid w16 w16cex w16sdtdh wp14">
+<w:footnotes xmlns:wpc="http://schemas.microsoft.com/office/word/2010/wordprocessingCanvas" xmlns:cx="http://schemas.microsoft.com/office/drawing/2014/chartex" xmlns:cx1="http://schemas.microsoft.com/office/drawing/2015/9/8/chartex" xmlns:cx2="http://schemas.microsoft.com/office/drawing/2015/10/21/chartex" xmlns:cx3="http://schemas.microsoft.com/office/drawing/2016/5/9/chartex" xmlns:cx4="http://schemas.microsoft.com/office/drawing/2016/5/10/chartex" xmlns:cx5="http://schemas.microsoft.com/office/drawing/2016/5/11/chartex" xmlns:cx6="http://schemas.microsoft.com/office/drawing/2016/5/12/chartex" xmlns:cx7="http://schemas.microsoft.com/office/drawing/2016/5/13/chartex" xmlns:cx8="http://schemas.microsoft.com/office/drawing/2016/5/14/chartex" xmlns:mc="http://schemas.openxmlformats.org/markup-compatibility/2006" xmlns:aink="http://schemas.microsoft.com/office/drawing/2016/ink" xmlns:am3d="http://schemas.microsoft.com/office/drawing/2017/model3d" xmlns:o="urn:schemas-microsoft-com:office:office" xmlns:r="http://schemas.openxmlformats.org/officeDocument/2006/relationships" xmlns:m="http://schemas.openxmlformats.org/officeDocument/2006/math" xmlns:v="urn:schemas-microsoft-com:vml" xmlns:wp14="http://schemas.microsoft.com/office/word/2010/wordprocessingDrawing" xmlns:wp="http://schemas.openxmlformats.org/drawingml/2006/wordprocessingDrawing" xmlns:w10="urn:schemas-microsoft-com:office:word" xmlns:w="http://schemas.openxmlformats.org/wordprocessingml/2006/main" xmlns:w14="http://schemas.microsoft.com/office/word/2010/wordml" xmlns:w15="http://schemas.microsoft.com/office/word/2012/wordml" xmlns:w16cex="http://schemas.microsoft.com/office/word/2018/wordml/cex" xmlns:w16cid="http://schemas.microsoft.com/office/word/2016/wordml/cid" xmlns:w16="http://schemas.microsoft.com/office/word/2018/wordml" xmlns:w16se="http://schemas.microsoft.com/office/word/2015/wordml/symex" xmlns:wpg="http://schemas.microsoft.com/office/word/2010/wordprocessingGroup" xmlns:wpi="http://schemas.microsoft.com/office/word/2010/wordprocessingInk" xmlns:wne="http://schemas.microsoft.com/office/word/2006/wordml" xmlns:wps="http://schemas.microsoft.com/office/word/2010/wordprocessingShape" mc:Ignorable="w14 w15 w16se w16cid w16 w16cex wp14">
   <w:footnote w:type="separator" w:id="-1">
     <w:p>
       <w:r>
@@ -2770,7 +2887,7 @@
 </file>
 
 <file path=word/header1.xml><?xml version="1.0" encoding="utf-8"?>
-<w:hdr xmlns:wpc="http://schemas.microsoft.com/office/word/2010/wordprocessingCanvas" xmlns:cx="http://schemas.microsoft.com/office/drawing/2014/chartex" xmlns:cx1="http://schemas.microsoft.com/office/drawing/2015/9/8/chartex" xmlns:cx2="http://schemas.microsoft.com/office/drawing/2015/10/21/chartex" xmlns:cx3="http://schemas.microsoft.com/office/drawing/2016/5/9/chartex" xmlns:cx4="http://schemas.microsoft.com/office/drawing/2016/5/10/chartex" xmlns:cx5="http://schemas.microsoft.com/office/drawing/2016/5/11/chartex" xmlns:cx6="http://schemas.microsoft.com/office/drawing/2016/5/12/chartex" xmlns:cx7="http://schemas.microsoft.com/office/drawing/2016/5/13/chartex" xmlns:cx8="http://schemas.microsoft.com/office/drawing/2016/5/14/chartex" xmlns:mc="http://schemas.openxmlformats.org/markup-compatibility/2006" xmlns:aink="http://schemas.microsoft.com/office/drawing/2016/ink" xmlns:am3d="http://schemas.microsoft.com/office/drawing/2017/model3d" xmlns:o="urn:schemas-microsoft-com:office:office" xmlns:oel="http://schemas.microsoft.com/office/2019/extlst" xmlns:r="http://schemas.openxmlformats.org/officeDocument/2006/relationships" xmlns:m="http://schemas.openxmlformats.org/officeDocument/2006/math" xmlns:v="urn:schemas-microsoft-com:vml" xmlns:wp14="http://schemas.microsoft.com/office/word/2010/wordprocessingDrawing" xmlns:wp="http://schemas.openxmlformats.org/drawingml/2006/wordprocessingDrawing" xmlns:w10="urn:schemas-microsoft-com:office:word" xmlns:w="http://schemas.openxmlformats.org/wordprocessingml/2006/main" xmlns:w14="http://schemas.microsoft.com/office/word/2010/wordml" xmlns:w15="http://schemas.microsoft.com/office/word/2012/wordml" xmlns:w16cex="http://schemas.microsoft.com/office/word/2018/wordml/cex" xmlns:w16cid="http://schemas.microsoft.com/office/word/2016/wordml/cid" xmlns:w16="http://schemas.microsoft.com/office/word/2018/wordml" xmlns:w16sdtdh="http://schemas.microsoft.com/office/word/2020/wordml/sdtdatahash" xmlns:w16se="http://schemas.microsoft.com/office/word/2015/wordml/symex" xmlns:wpg="http://schemas.microsoft.com/office/word/2010/wordprocessingGroup" xmlns:wpi="http://schemas.microsoft.com/office/word/2010/wordprocessingInk" xmlns:wne="http://schemas.microsoft.com/office/word/2006/wordml" xmlns:wps="http://schemas.microsoft.com/office/word/2010/wordprocessingShape" mc:Ignorable="w14 w15 w16se w16cid w16 w16cex w16sdtdh wp14">
+<w:hdr xmlns:wpc="http://schemas.microsoft.com/office/word/2010/wordprocessingCanvas" xmlns:cx="http://schemas.microsoft.com/office/drawing/2014/chartex" xmlns:cx1="http://schemas.microsoft.com/office/drawing/2015/9/8/chartex" xmlns:cx2="http://schemas.microsoft.com/office/drawing/2015/10/21/chartex" xmlns:cx3="http://schemas.microsoft.com/office/drawing/2016/5/9/chartex" xmlns:cx4="http://schemas.microsoft.com/office/drawing/2016/5/10/chartex" xmlns:cx5="http://schemas.microsoft.com/office/drawing/2016/5/11/chartex" xmlns:cx6="http://schemas.microsoft.com/office/drawing/2016/5/12/chartex" xmlns:cx7="http://schemas.microsoft.com/office/drawing/2016/5/13/chartex" xmlns:cx8="http://schemas.microsoft.com/office/drawing/2016/5/14/chartex" xmlns:mc="http://schemas.openxmlformats.org/markup-compatibility/2006" xmlns:aink="http://schemas.microsoft.com/office/drawing/2016/ink" xmlns:am3d="http://schemas.microsoft.com/office/drawing/2017/model3d" xmlns:o="urn:schemas-microsoft-com:office:office" xmlns:r="http://schemas.openxmlformats.org/officeDocument/2006/relationships" xmlns:m="http://schemas.openxmlformats.org/officeDocument/2006/math" xmlns:v="urn:schemas-microsoft-com:vml" xmlns:wp14="http://schemas.microsoft.com/office/word/2010/wordprocessingDrawing" xmlns:wp="http://schemas.openxmlformats.org/drawingml/2006/wordprocessingDrawing" xmlns:w10="urn:schemas-microsoft-com:office:word" xmlns:w="http://schemas.openxmlformats.org/wordprocessingml/2006/main" xmlns:w14="http://schemas.microsoft.com/office/word/2010/wordml" xmlns:w15="http://schemas.microsoft.com/office/word/2012/wordml" xmlns:w16cex="http://schemas.microsoft.com/office/word/2018/wordml/cex" xmlns:w16cid="http://schemas.microsoft.com/office/word/2016/wordml/cid" xmlns:w16="http://schemas.microsoft.com/office/word/2018/wordml" xmlns:w16se="http://schemas.microsoft.com/office/word/2015/wordml/symex" xmlns:wpg="http://schemas.microsoft.com/office/word/2010/wordprocessingGroup" xmlns:wpi="http://schemas.microsoft.com/office/word/2010/wordprocessingInk" xmlns:wne="http://schemas.microsoft.com/office/word/2006/wordml" xmlns:wps="http://schemas.microsoft.com/office/word/2010/wordprocessingShape" mc:Ignorable="w14 w15 w16se w16cid w16 w16cex wp14">
   <w:tbl>
     <w:tblPr>
       <w:tblW w:w="0" w:type="auto"/>
@@ -2875,7 +2992,7 @@
 </file>
 
 <file path=word/header2.xml><?xml version="1.0" encoding="utf-8"?>
-<w:hdr xmlns:wpc="http://schemas.microsoft.com/office/word/2010/wordprocessingCanvas" xmlns:cx="http://schemas.microsoft.com/office/drawing/2014/chartex" xmlns:cx1="http://schemas.microsoft.com/office/drawing/2015/9/8/chartex" xmlns:cx2="http://schemas.microsoft.com/office/drawing/2015/10/21/chartex" xmlns:cx3="http://schemas.microsoft.com/office/drawing/2016/5/9/chartex" xmlns:cx4="http://schemas.microsoft.com/office/drawing/2016/5/10/chartex" xmlns:cx5="http://schemas.microsoft.com/office/drawing/2016/5/11/chartex" xmlns:cx6="http://schemas.microsoft.com/office/drawing/2016/5/12/chartex" xmlns:cx7="http://schemas.microsoft.com/office/drawing/2016/5/13/chartex" xmlns:cx8="http://schemas.microsoft.com/office/drawing/2016/5/14/chartex" xmlns:mc="http://schemas.openxmlformats.org/markup-compatibility/2006" xmlns:aink="http://schemas.microsoft.com/office/drawing/2016/ink" xmlns:am3d="http://schemas.microsoft.com/office/drawing/2017/model3d" xmlns:o="urn:schemas-microsoft-com:office:office" xmlns:oel="http://schemas.microsoft.com/office/2019/extlst" xmlns:r="http://schemas.openxmlformats.org/officeDocument/2006/relationships" xmlns:m="http://schemas.openxmlformats.org/officeDocument/2006/math" xmlns:v="urn:schemas-microsoft-com:vml" xmlns:wp14="http://schemas.microsoft.com/office/word/2010/wordprocessingDrawing" xmlns:wp="http://schemas.openxmlformats.org/drawingml/2006/wordprocessingDrawing" xmlns:w10="urn:schemas-microsoft-com:office:word" xmlns:w="http://schemas.openxmlformats.org/wordprocessingml/2006/main" xmlns:w14="http://schemas.microsoft.com/office/word/2010/wordml" xmlns:w15="http://schemas.microsoft.com/office/word/2012/wordml" xmlns:w16cex="http://schemas.microsoft.com/office/word/2018/wordml/cex" xmlns:w16cid="http://schemas.microsoft.com/office/word/2016/wordml/cid" xmlns:w16="http://schemas.microsoft.com/office/word/2018/wordml" xmlns:w16sdtdh="http://schemas.microsoft.com/office/word/2020/wordml/sdtdatahash" xmlns:w16se="http://schemas.microsoft.com/office/word/2015/wordml/symex" xmlns:wpg="http://schemas.microsoft.com/office/word/2010/wordprocessingGroup" xmlns:wpi="http://schemas.microsoft.com/office/word/2010/wordprocessingInk" xmlns:wne="http://schemas.microsoft.com/office/word/2006/wordml" xmlns:wps="http://schemas.microsoft.com/office/word/2010/wordprocessingShape" mc:Ignorable="w14 w15 w16se w16cid w16 w16cex w16sdtdh wp14">
+<w:hdr xmlns:wpc="http://schemas.microsoft.com/office/word/2010/wordprocessingCanvas" xmlns:cx="http://schemas.microsoft.com/office/drawing/2014/chartex" xmlns:cx1="http://schemas.microsoft.com/office/drawing/2015/9/8/chartex" xmlns:cx2="http://schemas.microsoft.com/office/drawing/2015/10/21/chartex" xmlns:cx3="http://schemas.microsoft.com/office/drawing/2016/5/9/chartex" xmlns:cx4="http://schemas.microsoft.com/office/drawing/2016/5/10/chartex" xmlns:cx5="http://schemas.microsoft.com/office/drawing/2016/5/11/chartex" xmlns:cx6="http://schemas.microsoft.com/office/drawing/2016/5/12/chartex" xmlns:cx7="http://schemas.microsoft.com/office/drawing/2016/5/13/chartex" xmlns:cx8="http://schemas.microsoft.com/office/drawing/2016/5/14/chartex" xmlns:mc="http://schemas.openxmlformats.org/markup-compatibility/2006" xmlns:aink="http://schemas.microsoft.com/office/drawing/2016/ink" xmlns:am3d="http://schemas.microsoft.com/office/drawing/2017/model3d" xmlns:o="urn:schemas-microsoft-com:office:office" xmlns:r="http://schemas.openxmlformats.org/officeDocument/2006/relationships" xmlns:m="http://schemas.openxmlformats.org/officeDocument/2006/math" xmlns:v="urn:schemas-microsoft-com:vml" xmlns:wp14="http://schemas.microsoft.com/office/word/2010/wordprocessingDrawing" xmlns:wp="http://schemas.openxmlformats.org/drawingml/2006/wordprocessingDrawing" xmlns:w10="urn:schemas-microsoft-com:office:word" xmlns:w="http://schemas.openxmlformats.org/wordprocessingml/2006/main" xmlns:w14="http://schemas.microsoft.com/office/word/2010/wordml" xmlns:w15="http://schemas.microsoft.com/office/word/2012/wordml" xmlns:w16cex="http://schemas.microsoft.com/office/word/2018/wordml/cex" xmlns:w16cid="http://schemas.microsoft.com/office/word/2016/wordml/cid" xmlns:w16="http://schemas.microsoft.com/office/word/2018/wordml" xmlns:w16se="http://schemas.microsoft.com/office/word/2015/wordml/symex" xmlns:wpg="http://schemas.microsoft.com/office/word/2010/wordprocessingGroup" xmlns:wpi="http://schemas.microsoft.com/office/word/2010/wordprocessingInk" xmlns:wne="http://schemas.microsoft.com/office/word/2006/wordml" xmlns:wps="http://schemas.microsoft.com/office/word/2010/wordprocessingShape" mc:Ignorable="w14 w15 w16se w16cid w16 w16cex wp14">
   <w:tbl>
     <w:tblPr>
       <w:tblW w:w="9754" w:type="dxa"/>
@@ -2986,8 +3103,13 @@
             <w:jc w:val="right"/>
           </w:pPr>
           <w:r>
-            <w:t>Projet : xxxxxx</w:t>
+            <w:t xml:space="preserve">Projet : </w:t>
           </w:r>
+          <w:proofErr w:type="spellStart"/>
+          <w:r>
+            <w:t>xxxxxx</w:t>
+          </w:r>
+          <w:proofErr w:type="spellEnd"/>
         </w:p>
       </w:tc>
     </w:tr>
@@ -3004,7 +3126,7 @@
 </file>
 
 <file path=word/numbering.xml><?xml version="1.0" encoding="utf-8"?>
-<w:numbering xmlns:wpc="http://schemas.microsoft.com/office/word/2010/wordprocessingCanvas" xmlns:cx="http://schemas.microsoft.com/office/drawing/2014/chartex" xmlns:cx1="http://schemas.microsoft.com/office/drawing/2015/9/8/chartex" xmlns:cx2="http://schemas.microsoft.com/office/drawing/2015/10/21/chartex" xmlns:cx3="http://schemas.microsoft.com/office/drawing/2016/5/9/chartex" xmlns:cx4="http://schemas.microsoft.com/office/drawing/2016/5/10/chartex" xmlns:cx5="http://schemas.microsoft.com/office/drawing/2016/5/11/chartex" xmlns:cx6="http://schemas.microsoft.com/office/drawing/2016/5/12/chartex" xmlns:cx7="http://schemas.microsoft.com/office/drawing/2016/5/13/chartex" xmlns:cx8="http://schemas.microsoft.com/office/drawing/2016/5/14/chartex" xmlns:mc="http://schemas.openxmlformats.org/markup-compatibility/2006" xmlns:aink="http://schemas.microsoft.com/office/drawing/2016/ink" xmlns:am3d="http://schemas.microsoft.com/office/drawing/2017/model3d" xmlns:o="urn:schemas-microsoft-com:office:office" xmlns:oel="http://schemas.microsoft.com/office/2019/extlst" xmlns:r="http://schemas.openxmlformats.org/officeDocument/2006/relationships" xmlns:m="http://schemas.openxmlformats.org/officeDocument/2006/math" xmlns:v="urn:schemas-microsoft-com:vml" xmlns:wp14="http://schemas.microsoft.com/office/word/2010/wordprocessingDrawing" xmlns:wp="http://schemas.openxmlformats.org/drawingml/2006/wordprocessingDrawing" xmlns:w10="urn:schemas-microsoft-com:office:word" xmlns:w="http://schemas.openxmlformats.org/wordprocessingml/2006/main" xmlns:w14="http://schemas.microsoft.com/office/word/2010/wordml" xmlns:w15="http://schemas.microsoft.com/office/word/2012/wordml" xmlns:w16cex="http://schemas.microsoft.com/office/word/2018/wordml/cex" xmlns:w16cid="http://schemas.microsoft.com/office/word/2016/wordml/cid" xmlns:w16="http://schemas.microsoft.com/office/word/2018/wordml" xmlns:w16sdtdh="http://schemas.microsoft.com/office/word/2020/wordml/sdtdatahash" xmlns:w16se="http://schemas.microsoft.com/office/word/2015/wordml/symex" xmlns:wpg="http://schemas.microsoft.com/office/word/2010/wordprocessingGroup" xmlns:wpi="http://schemas.microsoft.com/office/word/2010/wordprocessingInk" xmlns:wne="http://schemas.microsoft.com/office/word/2006/wordml" xmlns:wps="http://schemas.microsoft.com/office/word/2010/wordprocessingShape" mc:Ignorable="w14 w15 w16se w16cid w16 w16cex w16sdtdh wp14">
+<w:numbering xmlns:wpc="http://schemas.microsoft.com/office/word/2010/wordprocessingCanvas" xmlns:cx="http://schemas.microsoft.com/office/drawing/2014/chartex" xmlns:cx1="http://schemas.microsoft.com/office/drawing/2015/9/8/chartex" xmlns:cx2="http://schemas.microsoft.com/office/drawing/2015/10/21/chartex" xmlns:cx3="http://schemas.microsoft.com/office/drawing/2016/5/9/chartex" xmlns:cx4="http://schemas.microsoft.com/office/drawing/2016/5/10/chartex" xmlns:cx5="http://schemas.microsoft.com/office/drawing/2016/5/11/chartex" xmlns:cx6="http://schemas.microsoft.com/office/drawing/2016/5/12/chartex" xmlns:cx7="http://schemas.microsoft.com/office/drawing/2016/5/13/chartex" xmlns:cx8="http://schemas.microsoft.com/office/drawing/2016/5/14/chartex" xmlns:mc="http://schemas.openxmlformats.org/markup-compatibility/2006" xmlns:aink="http://schemas.microsoft.com/office/drawing/2016/ink" xmlns:am3d="http://schemas.microsoft.com/office/drawing/2017/model3d" xmlns:o="urn:schemas-microsoft-com:office:office" xmlns:r="http://schemas.openxmlformats.org/officeDocument/2006/relationships" xmlns:m="http://schemas.openxmlformats.org/officeDocument/2006/math" xmlns:v="urn:schemas-microsoft-com:vml" xmlns:wp14="http://schemas.microsoft.com/office/word/2010/wordprocessingDrawing" xmlns:wp="http://schemas.openxmlformats.org/drawingml/2006/wordprocessingDrawing" xmlns:w10="urn:schemas-microsoft-com:office:word" xmlns:w="http://schemas.openxmlformats.org/wordprocessingml/2006/main" xmlns:w14="http://schemas.microsoft.com/office/word/2010/wordml" xmlns:w15="http://schemas.microsoft.com/office/word/2012/wordml" xmlns:w16cex="http://schemas.microsoft.com/office/word/2018/wordml/cex" xmlns:w16cid="http://schemas.microsoft.com/office/word/2016/wordml/cid" xmlns:w16="http://schemas.microsoft.com/office/word/2018/wordml" xmlns:w16se="http://schemas.microsoft.com/office/word/2015/wordml/symex" xmlns:wpg="http://schemas.microsoft.com/office/word/2010/wordprocessingGroup" xmlns:wpi="http://schemas.microsoft.com/office/word/2010/wordprocessingInk" xmlns:wne="http://schemas.microsoft.com/office/word/2006/wordml" xmlns:wps="http://schemas.microsoft.com/office/word/2010/wordprocessingShape" mc:Ignorable="w14 w15 w16se w16cid w16 w16cex wp14">
   <w:numPicBullet w:numPicBulletId="0">
     <w:pict>
       <v:shapetype id="_x0000_t75" coordsize="21600,21600" o:spt="75" o:preferrelative="t" path="m@4@5l@4@11@9@11@9@5xe" filled="f" stroked="f">
@@ -3026,7 +3148,7 @@
         <v:path o:extrusionok="f" gradientshapeok="t" o:connecttype="rect"/>
         <o:lock v:ext="edit" aspectratio="t"/>
       </v:shapetype>
-      <v:shape id="_x0000_i1040" type="#_x0000_t75" style="width:12pt;height:12.4pt" o:bullet="t">
+      <v:shape id="_x0000_i1067" type="#_x0000_t75" style="width:12pt;height:12.75pt" o:bullet="t">
         <v:imagedata r:id="rId1" o:title="BD21302_"/>
       </v:shape>
     </w:pict>
@@ -6677,67 +6799,67 @@
       </w:rPr>
     </w:lvl>
   </w:abstractNum>
-  <w:num w:numId="1" w16cid:durableId="167330680">
+  <w:num w:numId="1">
     <w:abstractNumId w:val="18"/>
   </w:num>
-  <w:num w:numId="2" w16cid:durableId="1217935368">
+  <w:num w:numId="2">
     <w:abstractNumId w:val="11"/>
   </w:num>
-  <w:num w:numId="3" w16cid:durableId="2059237083">
+  <w:num w:numId="3">
     <w:abstractNumId w:val="8"/>
   </w:num>
-  <w:num w:numId="4" w16cid:durableId="942492015">
+  <w:num w:numId="4">
     <w:abstractNumId w:val="3"/>
   </w:num>
-  <w:num w:numId="5" w16cid:durableId="644772076">
+  <w:num w:numId="5">
     <w:abstractNumId w:val="2"/>
   </w:num>
-  <w:num w:numId="6" w16cid:durableId="825904686">
+  <w:num w:numId="6">
     <w:abstractNumId w:val="1"/>
   </w:num>
-  <w:num w:numId="7" w16cid:durableId="1357732076">
+  <w:num w:numId="7">
     <w:abstractNumId w:val="0"/>
   </w:num>
-  <w:num w:numId="8" w16cid:durableId="577910267">
+  <w:num w:numId="8">
     <w:abstractNumId w:val="9"/>
   </w:num>
-  <w:num w:numId="9" w16cid:durableId="1598246104">
+  <w:num w:numId="9">
     <w:abstractNumId w:val="7"/>
   </w:num>
-  <w:num w:numId="10" w16cid:durableId="41947744">
+  <w:num w:numId="10">
     <w:abstractNumId w:val="6"/>
   </w:num>
-  <w:num w:numId="11" w16cid:durableId="1264651020">
+  <w:num w:numId="11">
     <w:abstractNumId w:val="5"/>
   </w:num>
-  <w:num w:numId="12" w16cid:durableId="666982292">
+  <w:num w:numId="12">
     <w:abstractNumId w:val="4"/>
   </w:num>
-  <w:num w:numId="13" w16cid:durableId="1683165548">
+  <w:num w:numId="13">
     <w:abstractNumId w:val="25"/>
   </w:num>
-  <w:num w:numId="14" w16cid:durableId="822817984">
+  <w:num w:numId="14">
     <w:abstractNumId w:val="26"/>
   </w:num>
-  <w:num w:numId="15" w16cid:durableId="619647953">
+  <w:num w:numId="15">
     <w:abstractNumId w:val="20"/>
   </w:num>
-  <w:num w:numId="16" w16cid:durableId="1180045899">
+  <w:num w:numId="16">
     <w:abstractNumId w:val="23"/>
   </w:num>
-  <w:num w:numId="17" w16cid:durableId="1892036739">
+  <w:num w:numId="17">
     <w:abstractNumId w:val="24"/>
   </w:num>
-  <w:num w:numId="18" w16cid:durableId="1305430177">
+  <w:num w:numId="18">
     <w:abstractNumId w:val="35"/>
   </w:num>
-  <w:num w:numId="19" w16cid:durableId="831483613">
+  <w:num w:numId="19">
     <w:abstractNumId w:val="27"/>
   </w:num>
-  <w:num w:numId="20" w16cid:durableId="1456757885">
+  <w:num w:numId="20">
     <w:abstractNumId w:val="19"/>
   </w:num>
-  <w:num w:numId="21" w16cid:durableId="37554018">
+  <w:num w:numId="21">
     <w:abstractNumId w:val="19"/>
     <w:lvlOverride w:ilvl="0">
       <w:startOverride w:val="1"/>
@@ -6767,28 +6889,28 @@
       <w:startOverride w:val="1"/>
     </w:lvlOverride>
   </w:num>
-  <w:num w:numId="22" w16cid:durableId="1562060130">
+  <w:num w:numId="22">
     <w:abstractNumId w:val="13"/>
   </w:num>
-  <w:num w:numId="23" w16cid:durableId="699470761">
+  <w:num w:numId="23">
     <w:abstractNumId w:val="12"/>
   </w:num>
-  <w:num w:numId="24" w16cid:durableId="1468233174">
+  <w:num w:numId="24">
     <w:abstractNumId w:val="30"/>
   </w:num>
-  <w:num w:numId="25" w16cid:durableId="1972857501">
+  <w:num w:numId="25">
     <w:abstractNumId w:val="34"/>
   </w:num>
-  <w:num w:numId="26" w16cid:durableId="1839686323">
+  <w:num w:numId="26">
     <w:abstractNumId w:val="33"/>
   </w:num>
-  <w:num w:numId="27" w16cid:durableId="1109473877">
+  <w:num w:numId="27">
     <w:abstractNumId w:val="16"/>
   </w:num>
-  <w:num w:numId="28" w16cid:durableId="943879259">
+  <w:num w:numId="28">
     <w:abstractNumId w:val="37"/>
   </w:num>
-  <w:num w:numId="29" w16cid:durableId="1288076078">
+  <w:num w:numId="29">
     <w:abstractNumId w:val="13"/>
     <w:lvlOverride w:ilvl="0">
       <w:lvl w:ilvl="0">
@@ -6923,19 +7045,19 @@
       </w:lvl>
     </w:lvlOverride>
   </w:num>
-  <w:num w:numId="30" w16cid:durableId="452096439">
+  <w:num w:numId="30">
     <w:abstractNumId w:val="22"/>
   </w:num>
-  <w:num w:numId="31" w16cid:durableId="1627155649">
+  <w:num w:numId="31">
     <w:abstractNumId w:val="39"/>
   </w:num>
-  <w:num w:numId="32" w16cid:durableId="733698155">
+  <w:num w:numId="32">
     <w:abstractNumId w:val="28"/>
   </w:num>
-  <w:num w:numId="33" w16cid:durableId="1888447517">
+  <w:num w:numId="33">
     <w:abstractNumId w:val="21"/>
   </w:num>
-  <w:num w:numId="34" w16cid:durableId="1652368352">
+  <w:num w:numId="34">
     <w:abstractNumId w:val="21"/>
     <w:lvlOverride w:ilvl="0">
       <w:startOverride w:val="1"/>
@@ -6965,10 +7087,10 @@
       <w:startOverride w:val="1"/>
     </w:lvlOverride>
   </w:num>
-  <w:num w:numId="35" w16cid:durableId="1221399112">
+  <w:num w:numId="35">
     <w:abstractNumId w:val="29"/>
   </w:num>
-  <w:num w:numId="36" w16cid:durableId="1611743343">
+  <w:num w:numId="36">
     <w:abstractNumId w:val="28"/>
     <w:lvlOverride w:ilvl="0">
       <w:startOverride w:val="1"/>
@@ -6998,7 +7120,7 @@
       <w:startOverride w:val="1"/>
     </w:lvlOverride>
   </w:num>
-  <w:num w:numId="37" w16cid:durableId="357661061">
+  <w:num w:numId="37">
     <w:abstractNumId w:val="21"/>
     <w:lvlOverride w:ilvl="0">
       <w:lvl w:ilvl="0">
@@ -7129,34 +7251,34 @@
       </w:lvl>
     </w:lvlOverride>
   </w:num>
-  <w:num w:numId="38" w16cid:durableId="161045943">
+  <w:num w:numId="38">
     <w:abstractNumId w:val="31"/>
   </w:num>
-  <w:num w:numId="39" w16cid:durableId="2083479557">
+  <w:num w:numId="39">
     <w:abstractNumId w:val="15"/>
   </w:num>
-  <w:num w:numId="40" w16cid:durableId="1133643460">
+  <w:num w:numId="40">
     <w:abstractNumId w:val="11"/>
   </w:num>
-  <w:num w:numId="41" w16cid:durableId="858739470">
+  <w:num w:numId="41">
     <w:abstractNumId w:val="35"/>
   </w:num>
-  <w:num w:numId="42" w16cid:durableId="1517884271">
+  <w:num w:numId="42">
     <w:abstractNumId w:val="36"/>
   </w:num>
-  <w:num w:numId="43" w16cid:durableId="1561676324">
+  <w:num w:numId="43">
     <w:abstractNumId w:val="17"/>
   </w:num>
-  <w:num w:numId="44" w16cid:durableId="2026394662">
+  <w:num w:numId="44">
     <w:abstractNumId w:val="38"/>
   </w:num>
-  <w:num w:numId="45" w16cid:durableId="178547459">
+  <w:num w:numId="45">
     <w:abstractNumId w:val="32"/>
   </w:num>
-  <w:num w:numId="46" w16cid:durableId="441611836">
+  <w:num w:numId="46">
     <w:abstractNumId w:val="14"/>
   </w:num>
-  <w:num w:numId="47" w16cid:durableId="1290017835">
+  <w:num w:numId="47">
     <w:abstractNumId w:val="10"/>
   </w:num>
   <w:numIdMacAtCleanup w:val="2"/>
@@ -7164,7 +7286,7 @@
 </file>
 
 <file path=word/styles.xml><?xml version="1.0" encoding="utf-8"?>
-<w:styles xmlns:mc="http://schemas.openxmlformats.org/markup-compatibility/2006" xmlns:r="http://schemas.openxmlformats.org/officeDocument/2006/relationships" xmlns:w="http://schemas.openxmlformats.org/wordprocessingml/2006/main" xmlns:w14="http://schemas.microsoft.com/office/word/2010/wordml" xmlns:w15="http://schemas.microsoft.com/office/word/2012/wordml" xmlns:w16cex="http://schemas.microsoft.com/office/word/2018/wordml/cex" xmlns:w16cid="http://schemas.microsoft.com/office/word/2016/wordml/cid" xmlns:w16="http://schemas.microsoft.com/office/word/2018/wordml" xmlns:w16sdtdh="http://schemas.microsoft.com/office/word/2020/wordml/sdtdatahash" xmlns:w16se="http://schemas.microsoft.com/office/word/2015/wordml/symex" mc:Ignorable="w14 w15 w16se w16cid w16 w16cex w16sdtdh">
+<w:styles xmlns:mc="http://schemas.openxmlformats.org/markup-compatibility/2006" xmlns:r="http://schemas.openxmlformats.org/officeDocument/2006/relationships" xmlns:w="http://schemas.openxmlformats.org/wordprocessingml/2006/main" xmlns:w14="http://schemas.microsoft.com/office/word/2010/wordml" xmlns:w15="http://schemas.microsoft.com/office/word/2012/wordml" xmlns:w16cex="http://schemas.microsoft.com/office/word/2018/wordml/cex" xmlns:w16cid="http://schemas.microsoft.com/office/word/2016/wordml/cid" xmlns:w16="http://schemas.microsoft.com/office/word/2018/wordml" xmlns:w16se="http://schemas.microsoft.com/office/word/2015/wordml/symex" mc:Ignorable="w14 w15 w16se w16cid w16 w16cex">
   <w:docDefaults>
     <w:rPrDefault>
       <w:rPr>
@@ -8702,12 +8824,7 @@
 </file>
 
 <file path=customXml/item1.xml><?xml version="1.0" encoding="utf-8"?>
-<?mso-contentType ?>
-<FormTemplates xmlns="http://schemas.microsoft.com/sharepoint/v3/contenttype/forms">
-  <Display>DocumentLibraryForm</Display>
-  <Edit>DocumentLibraryForm</Edit>
-  <New>DocumentLibraryForm</New>
-</FormTemplates>
+<b:Sources xmlns:b="http://schemas.openxmlformats.org/officeDocument/2006/bibliography" xmlns="http://schemas.openxmlformats.org/officeDocument/2006/bibliography" SelectedStyle="\APASixthEditionOfficeOnline.xsl" StyleName="APA" Version="6"/>
 </file>
 
 <file path=customXml/item2.xml><?xml version="1.0" encoding="utf-8"?>
@@ -8900,13 +9017,18 @@
 </file>
 
 <file path=customXml/item3.xml><?xml version="1.0" encoding="utf-8"?>
-<b:Sources xmlns:b="http://schemas.openxmlformats.org/officeDocument/2006/bibliography" xmlns="http://schemas.openxmlformats.org/officeDocument/2006/bibliography" SelectedStyle="\APASixthEditionOfficeOnline.xsl" StyleName="APA" Version="6"/>
+<?mso-contentType ?>
+<FormTemplates xmlns="http://schemas.microsoft.com/sharepoint/v3/contenttype/forms">
+  <Display>DocumentLibraryForm</Display>
+  <Edit>DocumentLibraryForm</Edit>
+  <New>DocumentLibraryForm</New>
+</FormTemplates>
 </file>
 
 <file path=customXml/itemProps1.xml><?xml version="1.0" encoding="utf-8"?>
-<ds:datastoreItem xmlns:ds="http://schemas.openxmlformats.org/officeDocument/2006/customXml" ds:itemID="{E87BF127-D6AB-42F0-AB86-90F4089C4F26}">
+<ds:datastoreItem xmlns:ds="http://schemas.openxmlformats.org/officeDocument/2006/customXml" ds:itemID="{0EEBBA8B-6EBE-405A-9706-06911FF2B307}">
   <ds:schemaRefs>
-    <ds:schemaRef ds:uri="http://schemas.microsoft.com/sharepoint/v3/contenttype/forms"/>
+    <ds:schemaRef ds:uri="http://schemas.openxmlformats.org/officeDocument/2006/bibliography"/>
   </ds:schemaRefs>
 </ds:datastoreItem>
 </file>
@@ -8931,9 +9053,9 @@
 </file>
 
 <file path=customXml/itemProps3.xml><?xml version="1.0" encoding="utf-8"?>
-<ds:datastoreItem xmlns:ds="http://schemas.openxmlformats.org/officeDocument/2006/customXml" ds:itemID="{0EEBBA8B-6EBE-405A-9706-06911FF2B307}">
+<ds:datastoreItem xmlns:ds="http://schemas.openxmlformats.org/officeDocument/2006/customXml" ds:itemID="{E87BF127-D6AB-42F0-AB86-90F4089C4F26}">
   <ds:schemaRefs>
-    <ds:schemaRef ds:uri="http://schemas.openxmlformats.org/officeDocument/2006/bibliography"/>
+    <ds:schemaRef ds:uri="http://schemas.microsoft.com/sharepoint/v3/contenttype/forms"/>
   </ds:schemaRefs>
 </ds:datastoreItem>
 </file>
</xml_diff>

<commit_message>
Mise à jour des horaires
</commit_message>
<xml_diff>
--- a/CDC-rapport-jdt/h-appro-ggz.docx
+++ b/CDC-rapport-jdt/h-appro-ggz.docx
@@ -1,6 +1,6 @@
 
 <file path=word/document.xml><?xml version="1.0" encoding="utf-8"?>
-<w:document xmlns:wpc="http://schemas.microsoft.com/office/word/2010/wordprocessingCanvas" xmlns:cx="http://schemas.microsoft.com/office/drawing/2014/chartex" xmlns:cx1="http://schemas.microsoft.com/office/drawing/2015/9/8/chartex" xmlns:cx2="http://schemas.microsoft.com/office/drawing/2015/10/21/chartex" xmlns:cx3="http://schemas.microsoft.com/office/drawing/2016/5/9/chartex" xmlns:cx4="http://schemas.microsoft.com/office/drawing/2016/5/10/chartex" xmlns:cx5="http://schemas.microsoft.com/office/drawing/2016/5/11/chartex" xmlns:cx6="http://schemas.microsoft.com/office/drawing/2016/5/12/chartex" xmlns:cx7="http://schemas.microsoft.com/office/drawing/2016/5/13/chartex" xmlns:cx8="http://schemas.microsoft.com/office/drawing/2016/5/14/chartex" xmlns:mc="http://schemas.openxmlformats.org/markup-compatibility/2006" xmlns:aink="http://schemas.microsoft.com/office/drawing/2016/ink" xmlns:am3d="http://schemas.microsoft.com/office/drawing/2017/model3d" xmlns:o="urn:schemas-microsoft-com:office:office" xmlns:oel="http://schemas.microsoft.com/office/2019/extlst" xmlns:r="http://schemas.openxmlformats.org/officeDocument/2006/relationships" xmlns:m="http://schemas.openxmlformats.org/officeDocument/2006/math" xmlns:v="urn:schemas-microsoft-com:vml" xmlns:wp14="http://schemas.microsoft.com/office/word/2010/wordprocessingDrawing" xmlns:wp="http://schemas.openxmlformats.org/drawingml/2006/wordprocessingDrawing" xmlns:w10="urn:schemas-microsoft-com:office:word" xmlns:w="http://schemas.openxmlformats.org/wordprocessingml/2006/main" xmlns:w14="http://schemas.microsoft.com/office/word/2010/wordml" xmlns:w15="http://schemas.microsoft.com/office/word/2012/wordml" xmlns:w16cex="http://schemas.microsoft.com/office/word/2018/wordml/cex" xmlns:w16cid="http://schemas.microsoft.com/office/word/2016/wordml/cid" xmlns:w16="http://schemas.microsoft.com/office/word/2018/wordml" xmlns:w16sdtdh="http://schemas.microsoft.com/office/word/2020/wordml/sdtdatahash" xmlns:w16se="http://schemas.microsoft.com/office/word/2015/wordml/symex" xmlns:wpg="http://schemas.microsoft.com/office/word/2010/wordprocessingGroup" xmlns:wpi="http://schemas.microsoft.com/office/word/2010/wordprocessingInk" xmlns:wne="http://schemas.microsoft.com/office/word/2006/wordml" xmlns:wps="http://schemas.microsoft.com/office/word/2010/wordprocessingShape" mc:Ignorable="w14 w15 w16se w16cid w16 w16cex w16sdtdh wp14">
+<w:document xmlns:wpc="http://schemas.microsoft.com/office/word/2010/wordprocessingCanvas" xmlns:cx="http://schemas.microsoft.com/office/drawing/2014/chartex" xmlns:cx1="http://schemas.microsoft.com/office/drawing/2015/9/8/chartex" xmlns:cx2="http://schemas.microsoft.com/office/drawing/2015/10/21/chartex" xmlns:cx3="http://schemas.microsoft.com/office/drawing/2016/5/9/chartex" xmlns:cx4="http://schemas.microsoft.com/office/drawing/2016/5/10/chartex" xmlns:cx5="http://schemas.microsoft.com/office/drawing/2016/5/11/chartex" xmlns:cx6="http://schemas.microsoft.com/office/drawing/2016/5/12/chartex" xmlns:cx7="http://schemas.microsoft.com/office/drawing/2016/5/13/chartex" xmlns:cx8="http://schemas.microsoft.com/office/drawing/2016/5/14/chartex" xmlns:mc="http://schemas.openxmlformats.org/markup-compatibility/2006" xmlns:aink="http://schemas.microsoft.com/office/drawing/2016/ink" xmlns:am3d="http://schemas.microsoft.com/office/drawing/2017/model3d" xmlns:o="urn:schemas-microsoft-com:office:office" xmlns:r="http://schemas.openxmlformats.org/officeDocument/2006/relationships" xmlns:m="http://schemas.openxmlformats.org/officeDocument/2006/math" xmlns:v="urn:schemas-microsoft-com:vml" xmlns:wp14="http://schemas.microsoft.com/office/word/2010/wordprocessingDrawing" xmlns:wp="http://schemas.openxmlformats.org/drawingml/2006/wordprocessingDrawing" xmlns:w10="urn:schemas-microsoft-com:office:word" xmlns:w="http://schemas.openxmlformats.org/wordprocessingml/2006/main" xmlns:w14="http://schemas.microsoft.com/office/word/2010/wordml" xmlns:w15="http://schemas.microsoft.com/office/word/2012/wordml" xmlns:w16cex="http://schemas.microsoft.com/office/word/2018/wordml/cex" xmlns:w16cid="http://schemas.microsoft.com/office/word/2016/wordml/cid" xmlns:w16="http://schemas.microsoft.com/office/word/2018/wordml" xmlns:w16se="http://schemas.microsoft.com/office/word/2015/wordml/symex" xmlns:wpg="http://schemas.microsoft.com/office/word/2010/wordprocessingGroup" xmlns:wpi="http://schemas.microsoft.com/office/word/2010/wordprocessingInk" xmlns:wne="http://schemas.microsoft.com/office/word/2006/wordml" xmlns:wps="http://schemas.microsoft.com/office/word/2010/wordprocessingShape" mc:Ignorable="w14 w15 w16se w16cid w16 w16cex wp14">
   <w:body>
     <w:p>
       <w:pPr>
@@ -729,7 +729,15 @@
                 <w:sz w:val="16"/>
                 <w:szCs w:val="22"/>
               </w:rPr>
-              <w:t>16h00</w:t>
+              <w:t>16h</w:t>
+            </w:r>
+            <w:r>
+              <w:rPr>
+                <w:rFonts w:ascii="Century Gothic" w:hAnsi="Century Gothic" w:cs="Arial"/>
+                <w:sz w:val="16"/>
+                <w:szCs w:val="22"/>
+              </w:rPr>
+              <w:t>35</w:t>
             </w:r>
             <w:r>
               <w:rPr>
@@ -739,13 +747,15 @@
               </w:rPr>
               <w:tab/>
             </w:r>
-            <w:proofErr w:type="spellStart"/>
             <w:r>
               <w:rPr>
-                <w:rStyle w:val="lev"/>
+                <w:rFonts w:ascii="Century Gothic" w:hAnsi="Century Gothic" w:cs="Arial"/>
+                <w:b/>
+                <w:bCs/>
                 <w:sz w:val="16"/>
+                <w:szCs w:val="22"/>
               </w:rPr>
-              <w:t>X</w:t>
+              <w:t>9</w:t>
             </w:r>
             <w:r>
               <w:rPr>
@@ -755,7 +765,6 @@
               </w:rPr>
               <w:t>p</w:t>
             </w:r>
-            <w:proofErr w:type="spellEnd"/>
           </w:p>
           <w:p>
             <w:pPr>
@@ -804,7 +813,15 @@
                 <w:sz w:val="16"/>
                 <w:szCs w:val="22"/>
               </w:rPr>
-              <w:t>16h00</w:t>
+              <w:t>16h</w:t>
+            </w:r>
+            <w:r>
+              <w:rPr>
+                <w:rFonts w:ascii="Century Gothic" w:hAnsi="Century Gothic" w:cs="Arial"/>
+                <w:sz w:val="16"/>
+                <w:szCs w:val="22"/>
+              </w:rPr>
+              <w:t>35</w:t>
             </w:r>
             <w:r>
               <w:rPr>
@@ -814,13 +831,12 @@
               </w:rPr>
               <w:tab/>
             </w:r>
-            <w:proofErr w:type="spellStart"/>
             <w:r>
               <w:rPr>
                 <w:rStyle w:val="lev"/>
                 <w:sz w:val="16"/>
               </w:rPr>
-              <w:t>X</w:t>
+              <w:t>4</w:t>
             </w:r>
             <w:r>
               <w:rPr>
@@ -830,7 +846,6 @@
               </w:rPr>
               <w:t>p</w:t>
             </w:r>
-            <w:proofErr w:type="spellEnd"/>
           </w:p>
           <w:p>
             <w:pPr>
@@ -914,7 +929,15 @@
                 <w:sz w:val="16"/>
                 <w:szCs w:val="22"/>
               </w:rPr>
-              <w:t>16h00</w:t>
+              <w:t>16h</w:t>
+            </w:r>
+            <w:r>
+              <w:rPr>
+                <w:rFonts w:ascii="Century Gothic" w:hAnsi="Century Gothic" w:cs="Arial"/>
+                <w:sz w:val="16"/>
+                <w:szCs w:val="22"/>
+              </w:rPr>
+              <w:t>35</w:t>
             </w:r>
             <w:r>
               <w:rPr>
@@ -924,13 +947,12 @@
               </w:rPr>
               <w:tab/>
             </w:r>
-            <w:proofErr w:type="spellStart"/>
             <w:r>
               <w:rPr>
                 <w:rStyle w:val="lev"/>
                 <w:sz w:val="16"/>
               </w:rPr>
-              <w:t>X</w:t>
+              <w:t>9</w:t>
             </w:r>
             <w:r>
               <w:rPr>
@@ -940,7 +962,6 @@
               </w:rPr>
               <w:t>p</w:t>
             </w:r>
-            <w:proofErr w:type="spellEnd"/>
           </w:p>
           <w:p>
             <w:pPr>
@@ -1405,15 +1426,7 @@
         <w:pStyle w:val="Paragraphedeliste"/>
       </w:pPr>
       <w:r>
-        <w:t xml:space="preserve">Les enseignants en informatique utilisent un système d’évaluation des projets d’élèves, qui a </w:t>
-      </w:r>
-      <w:proofErr w:type="gramStart"/>
-      <w:r>
-        <w:t>été</w:t>
-      </w:r>
-      <w:proofErr w:type="gramEnd"/>
-      <w:r>
-        <w:t xml:space="preserve"> réalisé avec Excel et des macros.</w:t>
+        <w:t>Les enseignants en informatique utilisent un système d’évaluation des projets d’élèves, qui a été réalisé avec Excel et des macros.</w:t>
       </w:r>
     </w:p>
     <w:p>
@@ -2046,7 +2059,7 @@
 </file>
 
 <file path=word/endnotes.xml><?xml version="1.0" encoding="utf-8"?>
-<w:endnotes xmlns:wpc="http://schemas.microsoft.com/office/word/2010/wordprocessingCanvas" xmlns:cx="http://schemas.microsoft.com/office/drawing/2014/chartex" xmlns:cx1="http://schemas.microsoft.com/office/drawing/2015/9/8/chartex" xmlns:cx2="http://schemas.microsoft.com/office/drawing/2015/10/21/chartex" xmlns:cx3="http://schemas.microsoft.com/office/drawing/2016/5/9/chartex" xmlns:cx4="http://schemas.microsoft.com/office/drawing/2016/5/10/chartex" xmlns:cx5="http://schemas.microsoft.com/office/drawing/2016/5/11/chartex" xmlns:cx6="http://schemas.microsoft.com/office/drawing/2016/5/12/chartex" xmlns:cx7="http://schemas.microsoft.com/office/drawing/2016/5/13/chartex" xmlns:cx8="http://schemas.microsoft.com/office/drawing/2016/5/14/chartex" xmlns:mc="http://schemas.openxmlformats.org/markup-compatibility/2006" xmlns:aink="http://schemas.microsoft.com/office/drawing/2016/ink" xmlns:am3d="http://schemas.microsoft.com/office/drawing/2017/model3d" xmlns:o="urn:schemas-microsoft-com:office:office" xmlns:oel="http://schemas.microsoft.com/office/2019/extlst" xmlns:r="http://schemas.openxmlformats.org/officeDocument/2006/relationships" xmlns:m="http://schemas.openxmlformats.org/officeDocument/2006/math" xmlns:v="urn:schemas-microsoft-com:vml" xmlns:wp14="http://schemas.microsoft.com/office/word/2010/wordprocessingDrawing" xmlns:wp="http://schemas.openxmlformats.org/drawingml/2006/wordprocessingDrawing" xmlns:w10="urn:schemas-microsoft-com:office:word" xmlns:w="http://schemas.openxmlformats.org/wordprocessingml/2006/main" xmlns:w14="http://schemas.microsoft.com/office/word/2010/wordml" xmlns:w15="http://schemas.microsoft.com/office/word/2012/wordml" xmlns:w16cex="http://schemas.microsoft.com/office/word/2018/wordml/cex" xmlns:w16cid="http://schemas.microsoft.com/office/word/2016/wordml/cid" xmlns:w16="http://schemas.microsoft.com/office/word/2018/wordml" xmlns:w16sdtdh="http://schemas.microsoft.com/office/word/2020/wordml/sdtdatahash" xmlns:w16se="http://schemas.microsoft.com/office/word/2015/wordml/symex" xmlns:wpg="http://schemas.microsoft.com/office/word/2010/wordprocessingGroup" xmlns:wpi="http://schemas.microsoft.com/office/word/2010/wordprocessingInk" xmlns:wne="http://schemas.microsoft.com/office/word/2006/wordml" xmlns:wps="http://schemas.microsoft.com/office/word/2010/wordprocessingShape" mc:Ignorable="w14 w15 w16se w16cid w16 w16cex w16sdtdh wp14">
+<w:endnotes xmlns:wpc="http://schemas.microsoft.com/office/word/2010/wordprocessingCanvas" xmlns:cx="http://schemas.microsoft.com/office/drawing/2014/chartex" xmlns:cx1="http://schemas.microsoft.com/office/drawing/2015/9/8/chartex" xmlns:cx2="http://schemas.microsoft.com/office/drawing/2015/10/21/chartex" xmlns:cx3="http://schemas.microsoft.com/office/drawing/2016/5/9/chartex" xmlns:cx4="http://schemas.microsoft.com/office/drawing/2016/5/10/chartex" xmlns:cx5="http://schemas.microsoft.com/office/drawing/2016/5/11/chartex" xmlns:cx6="http://schemas.microsoft.com/office/drawing/2016/5/12/chartex" xmlns:cx7="http://schemas.microsoft.com/office/drawing/2016/5/13/chartex" xmlns:cx8="http://schemas.microsoft.com/office/drawing/2016/5/14/chartex" xmlns:mc="http://schemas.openxmlformats.org/markup-compatibility/2006" xmlns:aink="http://schemas.microsoft.com/office/drawing/2016/ink" xmlns:am3d="http://schemas.microsoft.com/office/drawing/2017/model3d" xmlns:o="urn:schemas-microsoft-com:office:office" xmlns:r="http://schemas.openxmlformats.org/officeDocument/2006/relationships" xmlns:m="http://schemas.openxmlformats.org/officeDocument/2006/math" xmlns:v="urn:schemas-microsoft-com:vml" xmlns:wp14="http://schemas.microsoft.com/office/word/2010/wordprocessingDrawing" xmlns:wp="http://schemas.openxmlformats.org/drawingml/2006/wordprocessingDrawing" xmlns:w10="urn:schemas-microsoft-com:office:word" xmlns:w="http://schemas.openxmlformats.org/wordprocessingml/2006/main" xmlns:w14="http://schemas.microsoft.com/office/word/2010/wordml" xmlns:w15="http://schemas.microsoft.com/office/word/2012/wordml" xmlns:w16cex="http://schemas.microsoft.com/office/word/2018/wordml/cex" xmlns:w16cid="http://schemas.microsoft.com/office/word/2016/wordml/cid" xmlns:w16="http://schemas.microsoft.com/office/word/2018/wordml" xmlns:w16se="http://schemas.microsoft.com/office/word/2015/wordml/symex" xmlns:wpg="http://schemas.microsoft.com/office/word/2010/wordprocessingGroup" xmlns:wpi="http://schemas.microsoft.com/office/word/2010/wordprocessingInk" xmlns:wne="http://schemas.microsoft.com/office/word/2006/wordml" xmlns:wps="http://schemas.microsoft.com/office/word/2010/wordprocessingShape" mc:Ignorable="w14 w15 w16se w16cid w16 w16cex wp14">
   <w:endnote w:type="separator" w:id="-1">
     <w:p>
       <w:r>
@@ -2065,7 +2078,7 @@
 </file>
 
 <file path=word/footer1.xml><?xml version="1.0" encoding="utf-8"?>
-<w:ftr xmlns:wpc="http://schemas.microsoft.com/office/word/2010/wordprocessingCanvas" xmlns:cx="http://schemas.microsoft.com/office/drawing/2014/chartex" xmlns:cx1="http://schemas.microsoft.com/office/drawing/2015/9/8/chartex" xmlns:cx2="http://schemas.microsoft.com/office/drawing/2015/10/21/chartex" xmlns:cx3="http://schemas.microsoft.com/office/drawing/2016/5/9/chartex" xmlns:cx4="http://schemas.microsoft.com/office/drawing/2016/5/10/chartex" xmlns:cx5="http://schemas.microsoft.com/office/drawing/2016/5/11/chartex" xmlns:cx6="http://schemas.microsoft.com/office/drawing/2016/5/12/chartex" xmlns:cx7="http://schemas.microsoft.com/office/drawing/2016/5/13/chartex" xmlns:cx8="http://schemas.microsoft.com/office/drawing/2016/5/14/chartex" xmlns:mc="http://schemas.openxmlformats.org/markup-compatibility/2006" xmlns:aink="http://schemas.microsoft.com/office/drawing/2016/ink" xmlns:am3d="http://schemas.microsoft.com/office/drawing/2017/model3d" xmlns:o="urn:schemas-microsoft-com:office:office" xmlns:oel="http://schemas.microsoft.com/office/2019/extlst" xmlns:r="http://schemas.openxmlformats.org/officeDocument/2006/relationships" xmlns:m="http://schemas.openxmlformats.org/officeDocument/2006/math" xmlns:v="urn:schemas-microsoft-com:vml" xmlns:wp14="http://schemas.microsoft.com/office/word/2010/wordprocessingDrawing" xmlns:wp="http://schemas.openxmlformats.org/drawingml/2006/wordprocessingDrawing" xmlns:w10="urn:schemas-microsoft-com:office:word" xmlns:w="http://schemas.openxmlformats.org/wordprocessingml/2006/main" xmlns:w14="http://schemas.microsoft.com/office/word/2010/wordml" xmlns:w15="http://schemas.microsoft.com/office/word/2012/wordml" xmlns:w16cex="http://schemas.microsoft.com/office/word/2018/wordml/cex" xmlns:w16cid="http://schemas.microsoft.com/office/word/2016/wordml/cid" xmlns:w16="http://schemas.microsoft.com/office/word/2018/wordml" xmlns:w16sdtdh="http://schemas.microsoft.com/office/word/2020/wordml/sdtdatahash" xmlns:w16se="http://schemas.microsoft.com/office/word/2015/wordml/symex" xmlns:wpg="http://schemas.microsoft.com/office/word/2010/wordprocessingGroup" xmlns:wpi="http://schemas.microsoft.com/office/word/2010/wordprocessingInk" xmlns:wne="http://schemas.microsoft.com/office/word/2006/wordml" xmlns:wps="http://schemas.microsoft.com/office/word/2010/wordprocessingShape" mc:Ignorable="w14 w15 w16se w16cid w16 w16cex w16sdtdh wp14">
+<w:ftr xmlns:wpc="http://schemas.microsoft.com/office/word/2010/wordprocessingCanvas" xmlns:cx="http://schemas.microsoft.com/office/drawing/2014/chartex" xmlns:cx1="http://schemas.microsoft.com/office/drawing/2015/9/8/chartex" xmlns:cx2="http://schemas.microsoft.com/office/drawing/2015/10/21/chartex" xmlns:cx3="http://schemas.microsoft.com/office/drawing/2016/5/9/chartex" xmlns:cx4="http://schemas.microsoft.com/office/drawing/2016/5/10/chartex" xmlns:cx5="http://schemas.microsoft.com/office/drawing/2016/5/11/chartex" xmlns:cx6="http://schemas.microsoft.com/office/drawing/2016/5/12/chartex" xmlns:cx7="http://schemas.microsoft.com/office/drawing/2016/5/13/chartex" xmlns:cx8="http://schemas.microsoft.com/office/drawing/2016/5/14/chartex" xmlns:mc="http://schemas.openxmlformats.org/markup-compatibility/2006" xmlns:aink="http://schemas.microsoft.com/office/drawing/2016/ink" xmlns:am3d="http://schemas.microsoft.com/office/drawing/2017/model3d" xmlns:o="urn:schemas-microsoft-com:office:office" xmlns:r="http://schemas.openxmlformats.org/officeDocument/2006/relationships" xmlns:m="http://schemas.openxmlformats.org/officeDocument/2006/math" xmlns:v="urn:schemas-microsoft-com:vml" xmlns:wp14="http://schemas.microsoft.com/office/word/2010/wordprocessingDrawing" xmlns:wp="http://schemas.openxmlformats.org/drawingml/2006/wordprocessingDrawing" xmlns:w10="urn:schemas-microsoft-com:office:word" xmlns:w="http://schemas.openxmlformats.org/wordprocessingml/2006/main" xmlns:w14="http://schemas.microsoft.com/office/word/2010/wordml" xmlns:w15="http://schemas.microsoft.com/office/word/2012/wordml" xmlns:w16cex="http://schemas.microsoft.com/office/word/2018/wordml/cex" xmlns:w16cid="http://schemas.microsoft.com/office/word/2016/wordml/cid" xmlns:w16="http://schemas.microsoft.com/office/word/2018/wordml" xmlns:w16se="http://schemas.microsoft.com/office/word/2015/wordml/symex" xmlns:wpg="http://schemas.microsoft.com/office/word/2010/wordprocessingGroup" xmlns:wpi="http://schemas.microsoft.com/office/word/2010/wordprocessingInk" xmlns:wne="http://schemas.microsoft.com/office/word/2006/wordml" xmlns:wps="http://schemas.microsoft.com/office/word/2010/wordprocessingShape" mc:Ignorable="w14 w15 w16se w16cid w16 w16cex wp14">
   <w:p>
     <w:pPr>
       <w:pStyle w:val="Pieddepage"/>
@@ -2181,25 +2194,51 @@
           <w:r>
             <w:t xml:space="preserve"> </w:t>
           </w:r>
-          <w:fldSimple w:instr=" REVNUM   \* MERGEFORMAT ">
-            <w:r>
-              <w:rPr>
-                <w:noProof/>
-              </w:rPr>
-              <w:t>43</w:t>
-            </w:r>
-          </w:fldSimple>
+          <w:r>
+            <w:fldChar w:fldCharType="begin"/>
+          </w:r>
+          <w:r>
+            <w:instrText xml:space="preserve"> REVNUM   \* MERGEFORMAT </w:instrText>
+          </w:r>
+          <w:r>
+            <w:fldChar w:fldCharType="separate"/>
+          </w:r>
+          <w:r>
+            <w:rPr>
+              <w:noProof/>
+            </w:rPr>
+            <w:t>43</w:t>
+          </w:r>
+          <w:r>
+            <w:rPr>
+              <w:noProof/>
+            </w:rPr>
+            <w:fldChar w:fldCharType="end"/>
+          </w:r>
           <w:r>
             <w:t xml:space="preserve"> du </w:t>
           </w:r>
-          <w:fldSimple w:instr=" CREATEDATE   \* MERGEFORMAT ">
-            <w:r>
-              <w:rPr>
-                <w:noProof/>
-              </w:rPr>
-              <w:t>02.03.2016 14:32:00</w:t>
-            </w:r>
-          </w:fldSimple>
+          <w:r>
+            <w:fldChar w:fldCharType="begin"/>
+          </w:r>
+          <w:r>
+            <w:instrText xml:space="preserve"> CREATEDATE   \* MERGEFORMAT </w:instrText>
+          </w:r>
+          <w:r>
+            <w:fldChar w:fldCharType="separate"/>
+          </w:r>
+          <w:r>
+            <w:rPr>
+              <w:noProof/>
+            </w:rPr>
+            <w:t>02.03.2016 14:32:00</w:t>
+          </w:r>
+          <w:r>
+            <w:rPr>
+              <w:noProof/>
+            </w:rPr>
+            <w:fldChar w:fldCharType="end"/>
+          </w:r>
           <w:r>
             <w:fldChar w:fldCharType="begin"/>
           </w:r>
@@ -2229,14 +2268,27 @@
           <w:r>
             <w:t xml:space="preserve">Auteur : </w:t>
           </w:r>
-          <w:fldSimple w:instr=" AUTHOR   \* MERGEFORMAT ">
-            <w:r>
-              <w:rPr>
-                <w:noProof/>
-              </w:rPr>
-              <w:t>Gilbert Gruaz</w:t>
-            </w:r>
-          </w:fldSimple>
+          <w:r>
+            <w:fldChar w:fldCharType="begin"/>
+          </w:r>
+          <w:r>
+            <w:instrText xml:space="preserve"> AUTHOR   \* MERGEFORMAT </w:instrText>
+          </w:r>
+          <w:r>
+            <w:fldChar w:fldCharType="separate"/>
+          </w:r>
+          <w:r>
+            <w:rPr>
+              <w:noProof/>
+            </w:rPr>
+            <w:t>Gilbert Gruaz</w:t>
+          </w:r>
+          <w:r>
+            <w:rPr>
+              <w:noProof/>
+            </w:rPr>
+            <w:fldChar w:fldCharType="end"/>
+          </w:r>
         </w:p>
       </w:tc>
       <w:tc>
@@ -2306,14 +2358,27 @@
           <w:r>
             <w:t xml:space="preserve">Dernière modification le </w:t>
           </w:r>
-          <w:fldSimple w:instr=" SAVEDATE   \* MERGEFORMAT ">
-            <w:r>
-              <w:rPr>
-                <w:noProof/>
-              </w:rPr>
-              <w:t>25.01.2023 11:29:00</w:t>
-            </w:r>
-          </w:fldSimple>
+          <w:r>
+            <w:fldChar w:fldCharType="begin"/>
+          </w:r>
+          <w:r>
+            <w:instrText xml:space="preserve"> SAVEDATE   \* MERGEFORMAT </w:instrText>
+          </w:r>
+          <w:r>
+            <w:fldChar w:fldCharType="separate"/>
+          </w:r>
+          <w:r>
+            <w:rPr>
+              <w:noProof/>
+            </w:rPr>
+            <w:t>25.01.2023 11:48:00</w:t>
+          </w:r>
+          <w:r>
+            <w:rPr>
+              <w:noProof/>
+            </w:rPr>
+            <w:fldChar w:fldCharType="end"/>
+          </w:r>
         </w:p>
       </w:tc>
     </w:tr>
@@ -2392,7 +2457,7 @@
             <w:rPr>
               <w:noProof/>
             </w:rPr>
-            <w:t>11:47</w:t>
+            <w:t>11:55</w:t>
           </w:r>
           <w:r>
             <w:fldChar w:fldCharType="end"/>
@@ -2421,7 +2486,7 @@
 </file>
 
 <file path=word/footer2.xml><?xml version="1.0" encoding="utf-8"?>
-<w:ftr xmlns:wpc="http://schemas.microsoft.com/office/word/2010/wordprocessingCanvas" xmlns:cx="http://schemas.microsoft.com/office/drawing/2014/chartex" xmlns:cx1="http://schemas.microsoft.com/office/drawing/2015/9/8/chartex" xmlns:cx2="http://schemas.microsoft.com/office/drawing/2015/10/21/chartex" xmlns:cx3="http://schemas.microsoft.com/office/drawing/2016/5/9/chartex" xmlns:cx4="http://schemas.microsoft.com/office/drawing/2016/5/10/chartex" xmlns:cx5="http://schemas.microsoft.com/office/drawing/2016/5/11/chartex" xmlns:cx6="http://schemas.microsoft.com/office/drawing/2016/5/12/chartex" xmlns:cx7="http://schemas.microsoft.com/office/drawing/2016/5/13/chartex" xmlns:cx8="http://schemas.microsoft.com/office/drawing/2016/5/14/chartex" xmlns:mc="http://schemas.openxmlformats.org/markup-compatibility/2006" xmlns:aink="http://schemas.microsoft.com/office/drawing/2016/ink" xmlns:am3d="http://schemas.microsoft.com/office/drawing/2017/model3d" xmlns:o="urn:schemas-microsoft-com:office:office" xmlns:oel="http://schemas.microsoft.com/office/2019/extlst" xmlns:r="http://schemas.openxmlformats.org/officeDocument/2006/relationships" xmlns:m="http://schemas.openxmlformats.org/officeDocument/2006/math" xmlns:v="urn:schemas-microsoft-com:vml" xmlns:wp14="http://schemas.microsoft.com/office/word/2010/wordprocessingDrawing" xmlns:wp="http://schemas.openxmlformats.org/drawingml/2006/wordprocessingDrawing" xmlns:w10="urn:schemas-microsoft-com:office:word" xmlns:w="http://schemas.openxmlformats.org/wordprocessingml/2006/main" xmlns:w14="http://schemas.microsoft.com/office/word/2010/wordml" xmlns:w15="http://schemas.microsoft.com/office/word/2012/wordml" xmlns:w16cex="http://schemas.microsoft.com/office/word/2018/wordml/cex" xmlns:w16cid="http://schemas.microsoft.com/office/word/2016/wordml/cid" xmlns:w16="http://schemas.microsoft.com/office/word/2018/wordml" xmlns:w16sdtdh="http://schemas.microsoft.com/office/word/2020/wordml/sdtdatahash" xmlns:w16se="http://schemas.microsoft.com/office/word/2015/wordml/symex" xmlns:wpg="http://schemas.microsoft.com/office/word/2010/wordprocessingGroup" xmlns:wpi="http://schemas.microsoft.com/office/word/2010/wordprocessingInk" xmlns:wne="http://schemas.microsoft.com/office/word/2006/wordml" xmlns:wps="http://schemas.microsoft.com/office/word/2010/wordprocessingShape" mc:Ignorable="w14 w15 w16se w16cid w16 w16cex w16sdtdh wp14">
+<w:ftr xmlns:wpc="http://schemas.microsoft.com/office/word/2010/wordprocessingCanvas" xmlns:cx="http://schemas.microsoft.com/office/drawing/2014/chartex" xmlns:cx1="http://schemas.microsoft.com/office/drawing/2015/9/8/chartex" xmlns:cx2="http://schemas.microsoft.com/office/drawing/2015/10/21/chartex" xmlns:cx3="http://schemas.microsoft.com/office/drawing/2016/5/9/chartex" xmlns:cx4="http://schemas.microsoft.com/office/drawing/2016/5/10/chartex" xmlns:cx5="http://schemas.microsoft.com/office/drawing/2016/5/11/chartex" xmlns:cx6="http://schemas.microsoft.com/office/drawing/2016/5/12/chartex" xmlns:cx7="http://schemas.microsoft.com/office/drawing/2016/5/13/chartex" xmlns:cx8="http://schemas.microsoft.com/office/drawing/2016/5/14/chartex" xmlns:mc="http://schemas.openxmlformats.org/markup-compatibility/2006" xmlns:aink="http://schemas.microsoft.com/office/drawing/2016/ink" xmlns:am3d="http://schemas.microsoft.com/office/drawing/2017/model3d" xmlns:o="urn:schemas-microsoft-com:office:office" xmlns:r="http://schemas.openxmlformats.org/officeDocument/2006/relationships" xmlns:m="http://schemas.openxmlformats.org/officeDocument/2006/math" xmlns:v="urn:schemas-microsoft-com:vml" xmlns:wp14="http://schemas.microsoft.com/office/word/2010/wordprocessingDrawing" xmlns:wp="http://schemas.openxmlformats.org/drawingml/2006/wordprocessingDrawing" xmlns:w10="urn:schemas-microsoft-com:office:word" xmlns:w="http://schemas.openxmlformats.org/wordprocessingml/2006/main" xmlns:w14="http://schemas.microsoft.com/office/word/2010/wordml" xmlns:w15="http://schemas.microsoft.com/office/word/2012/wordml" xmlns:w16cex="http://schemas.microsoft.com/office/word/2018/wordml/cex" xmlns:w16cid="http://schemas.microsoft.com/office/word/2016/wordml/cid" xmlns:w16="http://schemas.microsoft.com/office/word/2018/wordml" xmlns:w16se="http://schemas.microsoft.com/office/word/2015/wordml/symex" xmlns:wpg="http://schemas.microsoft.com/office/word/2010/wordprocessingGroup" xmlns:wpi="http://schemas.microsoft.com/office/word/2010/wordprocessingInk" xmlns:wne="http://schemas.microsoft.com/office/word/2006/wordml" xmlns:wps="http://schemas.microsoft.com/office/word/2010/wordprocessingShape" mc:Ignorable="w14 w15 w16se w16cid w16 w16cex wp14">
   <w:p>
     <w:pPr>
       <w:pStyle w:val="Pieddepage"/>
@@ -2499,7 +2564,7 @@
             </wp:anchor>
           </w:drawing>
         </mc:Choice>
-        <mc:Fallback>
+        <mc:Fallback xmlns:w16sdtdh="http://schemas.microsoft.com/office/word/2020/wordml/sdtdatahash" xmlns:oel="http://schemas.microsoft.com/office/2019/extlst">
           <w:pict>
             <v:line w14:anchorId="078B6468" id="Line 2" o:spid="_x0000_s1026" style="position:absolute;z-index:251658240;visibility:visible;mso-wrap-style:square;mso-width-percent:0;mso-height-percent:0;mso-wrap-distance-left:9pt;mso-wrap-distance-top:0;mso-wrap-distance-right:9pt;mso-wrap-distance-bottom:0;mso-position-horizontal:absolute;mso-position-horizontal-relative:text;mso-position-vertical:absolute;mso-position-vertical-relative:text;mso-width-percent:0;mso-height-percent:0;mso-width-relative:page;mso-height-relative:page" from="-.5pt,-.1pt" to="496.35pt,-.1pt" o:gfxdata="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"/>
           </w:pict>
@@ -2719,7 +2784,7 @@
         <w:snapToGrid w:val="0"/>
         <w:sz w:val="12"/>
       </w:rPr>
-      <w:t>11:47</w:t>
+      <w:t>11:55</w:t>
     </w:r>
     <w:r>
       <w:rPr>
@@ -2861,7 +2926,7 @@
 </file>
 
 <file path=word/footnotes.xml><?xml version="1.0" encoding="utf-8"?>
-<w:footnotes xmlns:wpc="http://schemas.microsoft.com/office/word/2010/wordprocessingCanvas" xmlns:cx="http://schemas.microsoft.com/office/drawing/2014/chartex" xmlns:cx1="http://schemas.microsoft.com/office/drawing/2015/9/8/chartex" xmlns:cx2="http://schemas.microsoft.com/office/drawing/2015/10/21/chartex" xmlns:cx3="http://schemas.microsoft.com/office/drawing/2016/5/9/chartex" xmlns:cx4="http://schemas.microsoft.com/office/drawing/2016/5/10/chartex" xmlns:cx5="http://schemas.microsoft.com/office/drawing/2016/5/11/chartex" xmlns:cx6="http://schemas.microsoft.com/office/drawing/2016/5/12/chartex" xmlns:cx7="http://schemas.microsoft.com/office/drawing/2016/5/13/chartex" xmlns:cx8="http://schemas.microsoft.com/office/drawing/2016/5/14/chartex" xmlns:mc="http://schemas.openxmlformats.org/markup-compatibility/2006" xmlns:aink="http://schemas.microsoft.com/office/drawing/2016/ink" xmlns:am3d="http://schemas.microsoft.com/office/drawing/2017/model3d" xmlns:o="urn:schemas-microsoft-com:office:office" xmlns:oel="http://schemas.microsoft.com/office/2019/extlst" xmlns:r="http://schemas.openxmlformats.org/officeDocument/2006/relationships" xmlns:m="http://schemas.openxmlformats.org/officeDocument/2006/math" xmlns:v="urn:schemas-microsoft-com:vml" xmlns:wp14="http://schemas.microsoft.com/office/word/2010/wordprocessingDrawing" xmlns:wp="http://schemas.openxmlformats.org/drawingml/2006/wordprocessingDrawing" xmlns:w10="urn:schemas-microsoft-com:office:word" xmlns:w="http://schemas.openxmlformats.org/wordprocessingml/2006/main" xmlns:w14="http://schemas.microsoft.com/office/word/2010/wordml" xmlns:w15="http://schemas.microsoft.com/office/word/2012/wordml" xmlns:w16cex="http://schemas.microsoft.com/office/word/2018/wordml/cex" xmlns:w16cid="http://schemas.microsoft.com/office/word/2016/wordml/cid" xmlns:w16="http://schemas.microsoft.com/office/word/2018/wordml" xmlns:w16sdtdh="http://schemas.microsoft.com/office/word/2020/wordml/sdtdatahash" xmlns:w16se="http://schemas.microsoft.com/office/word/2015/wordml/symex" xmlns:wpg="http://schemas.microsoft.com/office/word/2010/wordprocessingGroup" xmlns:wpi="http://schemas.microsoft.com/office/word/2010/wordprocessingInk" xmlns:wne="http://schemas.microsoft.com/office/word/2006/wordml" xmlns:wps="http://schemas.microsoft.com/office/word/2010/wordprocessingShape" mc:Ignorable="w14 w15 w16se w16cid w16 w16cex w16sdtdh wp14">
+<w:footnotes xmlns:wpc="http://schemas.microsoft.com/office/word/2010/wordprocessingCanvas" xmlns:cx="http://schemas.microsoft.com/office/drawing/2014/chartex" xmlns:cx1="http://schemas.microsoft.com/office/drawing/2015/9/8/chartex" xmlns:cx2="http://schemas.microsoft.com/office/drawing/2015/10/21/chartex" xmlns:cx3="http://schemas.microsoft.com/office/drawing/2016/5/9/chartex" xmlns:cx4="http://schemas.microsoft.com/office/drawing/2016/5/10/chartex" xmlns:cx5="http://schemas.microsoft.com/office/drawing/2016/5/11/chartex" xmlns:cx6="http://schemas.microsoft.com/office/drawing/2016/5/12/chartex" xmlns:cx7="http://schemas.microsoft.com/office/drawing/2016/5/13/chartex" xmlns:cx8="http://schemas.microsoft.com/office/drawing/2016/5/14/chartex" xmlns:mc="http://schemas.openxmlformats.org/markup-compatibility/2006" xmlns:aink="http://schemas.microsoft.com/office/drawing/2016/ink" xmlns:am3d="http://schemas.microsoft.com/office/drawing/2017/model3d" xmlns:o="urn:schemas-microsoft-com:office:office" xmlns:r="http://schemas.openxmlformats.org/officeDocument/2006/relationships" xmlns:m="http://schemas.openxmlformats.org/officeDocument/2006/math" xmlns:v="urn:schemas-microsoft-com:vml" xmlns:wp14="http://schemas.microsoft.com/office/word/2010/wordprocessingDrawing" xmlns:wp="http://schemas.openxmlformats.org/drawingml/2006/wordprocessingDrawing" xmlns:w10="urn:schemas-microsoft-com:office:word" xmlns:w="http://schemas.openxmlformats.org/wordprocessingml/2006/main" xmlns:w14="http://schemas.microsoft.com/office/word/2010/wordml" xmlns:w15="http://schemas.microsoft.com/office/word/2012/wordml" xmlns:w16cex="http://schemas.microsoft.com/office/word/2018/wordml/cex" xmlns:w16cid="http://schemas.microsoft.com/office/word/2016/wordml/cid" xmlns:w16="http://schemas.microsoft.com/office/word/2018/wordml" xmlns:w16se="http://schemas.microsoft.com/office/word/2015/wordml/symex" xmlns:wpg="http://schemas.microsoft.com/office/word/2010/wordprocessingGroup" xmlns:wpi="http://schemas.microsoft.com/office/word/2010/wordprocessingInk" xmlns:wne="http://schemas.microsoft.com/office/word/2006/wordml" xmlns:wps="http://schemas.microsoft.com/office/word/2010/wordprocessingShape" mc:Ignorable="w14 w15 w16se w16cid w16 w16cex wp14">
   <w:footnote w:type="separator" w:id="-1">
     <w:p>
       <w:r>
@@ -2880,7 +2945,7 @@
 </file>
 
 <file path=word/header1.xml><?xml version="1.0" encoding="utf-8"?>
-<w:hdr xmlns:wpc="http://schemas.microsoft.com/office/word/2010/wordprocessingCanvas" xmlns:cx="http://schemas.microsoft.com/office/drawing/2014/chartex" xmlns:cx1="http://schemas.microsoft.com/office/drawing/2015/9/8/chartex" xmlns:cx2="http://schemas.microsoft.com/office/drawing/2015/10/21/chartex" xmlns:cx3="http://schemas.microsoft.com/office/drawing/2016/5/9/chartex" xmlns:cx4="http://schemas.microsoft.com/office/drawing/2016/5/10/chartex" xmlns:cx5="http://schemas.microsoft.com/office/drawing/2016/5/11/chartex" xmlns:cx6="http://schemas.microsoft.com/office/drawing/2016/5/12/chartex" xmlns:cx7="http://schemas.microsoft.com/office/drawing/2016/5/13/chartex" xmlns:cx8="http://schemas.microsoft.com/office/drawing/2016/5/14/chartex" xmlns:mc="http://schemas.openxmlformats.org/markup-compatibility/2006" xmlns:aink="http://schemas.microsoft.com/office/drawing/2016/ink" xmlns:am3d="http://schemas.microsoft.com/office/drawing/2017/model3d" xmlns:o="urn:schemas-microsoft-com:office:office" xmlns:oel="http://schemas.microsoft.com/office/2019/extlst" xmlns:r="http://schemas.openxmlformats.org/officeDocument/2006/relationships" xmlns:m="http://schemas.openxmlformats.org/officeDocument/2006/math" xmlns:v="urn:schemas-microsoft-com:vml" xmlns:wp14="http://schemas.microsoft.com/office/word/2010/wordprocessingDrawing" xmlns:wp="http://schemas.openxmlformats.org/drawingml/2006/wordprocessingDrawing" xmlns:w10="urn:schemas-microsoft-com:office:word" xmlns:w="http://schemas.openxmlformats.org/wordprocessingml/2006/main" xmlns:w14="http://schemas.microsoft.com/office/word/2010/wordml" xmlns:w15="http://schemas.microsoft.com/office/word/2012/wordml" xmlns:w16cex="http://schemas.microsoft.com/office/word/2018/wordml/cex" xmlns:w16cid="http://schemas.microsoft.com/office/word/2016/wordml/cid" xmlns:w16="http://schemas.microsoft.com/office/word/2018/wordml" xmlns:w16sdtdh="http://schemas.microsoft.com/office/word/2020/wordml/sdtdatahash" xmlns:w16se="http://schemas.microsoft.com/office/word/2015/wordml/symex" xmlns:wpg="http://schemas.microsoft.com/office/word/2010/wordprocessingGroup" xmlns:wpi="http://schemas.microsoft.com/office/word/2010/wordprocessingInk" xmlns:wne="http://schemas.microsoft.com/office/word/2006/wordml" xmlns:wps="http://schemas.microsoft.com/office/word/2010/wordprocessingShape" mc:Ignorable="w14 w15 w16se w16cid w16 w16cex w16sdtdh wp14">
+<w:hdr xmlns:wpc="http://schemas.microsoft.com/office/word/2010/wordprocessingCanvas" xmlns:cx="http://schemas.microsoft.com/office/drawing/2014/chartex" xmlns:cx1="http://schemas.microsoft.com/office/drawing/2015/9/8/chartex" xmlns:cx2="http://schemas.microsoft.com/office/drawing/2015/10/21/chartex" xmlns:cx3="http://schemas.microsoft.com/office/drawing/2016/5/9/chartex" xmlns:cx4="http://schemas.microsoft.com/office/drawing/2016/5/10/chartex" xmlns:cx5="http://schemas.microsoft.com/office/drawing/2016/5/11/chartex" xmlns:cx6="http://schemas.microsoft.com/office/drawing/2016/5/12/chartex" xmlns:cx7="http://schemas.microsoft.com/office/drawing/2016/5/13/chartex" xmlns:cx8="http://schemas.microsoft.com/office/drawing/2016/5/14/chartex" xmlns:mc="http://schemas.openxmlformats.org/markup-compatibility/2006" xmlns:aink="http://schemas.microsoft.com/office/drawing/2016/ink" xmlns:am3d="http://schemas.microsoft.com/office/drawing/2017/model3d" xmlns:o="urn:schemas-microsoft-com:office:office" xmlns:r="http://schemas.openxmlformats.org/officeDocument/2006/relationships" xmlns:m="http://schemas.openxmlformats.org/officeDocument/2006/math" xmlns:v="urn:schemas-microsoft-com:vml" xmlns:wp14="http://schemas.microsoft.com/office/word/2010/wordprocessingDrawing" xmlns:wp="http://schemas.openxmlformats.org/drawingml/2006/wordprocessingDrawing" xmlns:w10="urn:schemas-microsoft-com:office:word" xmlns:w="http://schemas.openxmlformats.org/wordprocessingml/2006/main" xmlns:w14="http://schemas.microsoft.com/office/word/2010/wordml" xmlns:w15="http://schemas.microsoft.com/office/word/2012/wordml" xmlns:w16cex="http://schemas.microsoft.com/office/word/2018/wordml/cex" xmlns:w16cid="http://schemas.microsoft.com/office/word/2016/wordml/cid" xmlns:w16="http://schemas.microsoft.com/office/word/2018/wordml" xmlns:w16se="http://schemas.microsoft.com/office/word/2015/wordml/symex" xmlns:wpg="http://schemas.microsoft.com/office/word/2010/wordprocessingGroup" xmlns:wpi="http://schemas.microsoft.com/office/word/2010/wordprocessingInk" xmlns:wne="http://schemas.microsoft.com/office/word/2006/wordml" xmlns:wps="http://schemas.microsoft.com/office/word/2010/wordprocessingShape" mc:Ignorable="w14 w15 w16se w16cid w16 w16cex wp14">
   <w:tbl>
     <w:tblPr>
       <w:tblW w:w="0" w:type="auto"/>
@@ -2985,7 +3050,7 @@
 </file>
 
 <file path=word/header2.xml><?xml version="1.0" encoding="utf-8"?>
-<w:hdr xmlns:wpc="http://schemas.microsoft.com/office/word/2010/wordprocessingCanvas" xmlns:cx="http://schemas.microsoft.com/office/drawing/2014/chartex" xmlns:cx1="http://schemas.microsoft.com/office/drawing/2015/9/8/chartex" xmlns:cx2="http://schemas.microsoft.com/office/drawing/2015/10/21/chartex" xmlns:cx3="http://schemas.microsoft.com/office/drawing/2016/5/9/chartex" xmlns:cx4="http://schemas.microsoft.com/office/drawing/2016/5/10/chartex" xmlns:cx5="http://schemas.microsoft.com/office/drawing/2016/5/11/chartex" xmlns:cx6="http://schemas.microsoft.com/office/drawing/2016/5/12/chartex" xmlns:cx7="http://schemas.microsoft.com/office/drawing/2016/5/13/chartex" xmlns:cx8="http://schemas.microsoft.com/office/drawing/2016/5/14/chartex" xmlns:mc="http://schemas.openxmlformats.org/markup-compatibility/2006" xmlns:aink="http://schemas.microsoft.com/office/drawing/2016/ink" xmlns:am3d="http://schemas.microsoft.com/office/drawing/2017/model3d" xmlns:o="urn:schemas-microsoft-com:office:office" xmlns:oel="http://schemas.microsoft.com/office/2019/extlst" xmlns:r="http://schemas.openxmlformats.org/officeDocument/2006/relationships" xmlns:m="http://schemas.openxmlformats.org/officeDocument/2006/math" xmlns:v="urn:schemas-microsoft-com:vml" xmlns:wp14="http://schemas.microsoft.com/office/word/2010/wordprocessingDrawing" xmlns:wp="http://schemas.openxmlformats.org/drawingml/2006/wordprocessingDrawing" xmlns:w10="urn:schemas-microsoft-com:office:word" xmlns:w="http://schemas.openxmlformats.org/wordprocessingml/2006/main" xmlns:w14="http://schemas.microsoft.com/office/word/2010/wordml" xmlns:w15="http://schemas.microsoft.com/office/word/2012/wordml" xmlns:w16cex="http://schemas.microsoft.com/office/word/2018/wordml/cex" xmlns:w16cid="http://schemas.microsoft.com/office/word/2016/wordml/cid" xmlns:w16="http://schemas.microsoft.com/office/word/2018/wordml" xmlns:w16sdtdh="http://schemas.microsoft.com/office/word/2020/wordml/sdtdatahash" xmlns:w16se="http://schemas.microsoft.com/office/word/2015/wordml/symex" xmlns:wpg="http://schemas.microsoft.com/office/word/2010/wordprocessingGroup" xmlns:wpi="http://schemas.microsoft.com/office/word/2010/wordprocessingInk" xmlns:wne="http://schemas.microsoft.com/office/word/2006/wordml" xmlns:wps="http://schemas.microsoft.com/office/word/2010/wordprocessingShape" mc:Ignorable="w14 w15 w16se w16cid w16 w16cex w16sdtdh wp14">
+<w:hdr xmlns:wpc="http://schemas.microsoft.com/office/word/2010/wordprocessingCanvas" xmlns:cx="http://schemas.microsoft.com/office/drawing/2014/chartex" xmlns:cx1="http://schemas.microsoft.com/office/drawing/2015/9/8/chartex" xmlns:cx2="http://schemas.microsoft.com/office/drawing/2015/10/21/chartex" xmlns:cx3="http://schemas.microsoft.com/office/drawing/2016/5/9/chartex" xmlns:cx4="http://schemas.microsoft.com/office/drawing/2016/5/10/chartex" xmlns:cx5="http://schemas.microsoft.com/office/drawing/2016/5/11/chartex" xmlns:cx6="http://schemas.microsoft.com/office/drawing/2016/5/12/chartex" xmlns:cx7="http://schemas.microsoft.com/office/drawing/2016/5/13/chartex" xmlns:cx8="http://schemas.microsoft.com/office/drawing/2016/5/14/chartex" xmlns:mc="http://schemas.openxmlformats.org/markup-compatibility/2006" xmlns:aink="http://schemas.microsoft.com/office/drawing/2016/ink" xmlns:am3d="http://schemas.microsoft.com/office/drawing/2017/model3d" xmlns:o="urn:schemas-microsoft-com:office:office" xmlns:r="http://schemas.openxmlformats.org/officeDocument/2006/relationships" xmlns:m="http://schemas.openxmlformats.org/officeDocument/2006/math" xmlns:v="urn:schemas-microsoft-com:vml" xmlns:wp14="http://schemas.microsoft.com/office/word/2010/wordprocessingDrawing" xmlns:wp="http://schemas.openxmlformats.org/drawingml/2006/wordprocessingDrawing" xmlns:w10="urn:schemas-microsoft-com:office:word" xmlns:w="http://schemas.openxmlformats.org/wordprocessingml/2006/main" xmlns:w14="http://schemas.microsoft.com/office/word/2010/wordml" xmlns:w15="http://schemas.microsoft.com/office/word/2012/wordml" xmlns:w16cex="http://schemas.microsoft.com/office/word/2018/wordml/cex" xmlns:w16cid="http://schemas.microsoft.com/office/word/2016/wordml/cid" xmlns:w16="http://schemas.microsoft.com/office/word/2018/wordml" xmlns:w16se="http://schemas.microsoft.com/office/word/2015/wordml/symex" xmlns:wpg="http://schemas.microsoft.com/office/word/2010/wordprocessingGroup" xmlns:wpi="http://schemas.microsoft.com/office/word/2010/wordprocessingInk" xmlns:wne="http://schemas.microsoft.com/office/word/2006/wordml" xmlns:wps="http://schemas.microsoft.com/office/word/2010/wordprocessingShape" mc:Ignorable="w14 w15 w16se w16cid w16 w16cex wp14">
   <w:tbl>
     <w:tblPr>
       <w:tblW w:w="9754" w:type="dxa"/>
@@ -3119,7 +3184,7 @@
 </file>
 
 <file path=word/numbering.xml><?xml version="1.0" encoding="utf-8"?>
-<w:numbering xmlns:wpc="http://schemas.microsoft.com/office/word/2010/wordprocessingCanvas" xmlns:cx="http://schemas.microsoft.com/office/drawing/2014/chartex" xmlns:cx1="http://schemas.microsoft.com/office/drawing/2015/9/8/chartex" xmlns:cx2="http://schemas.microsoft.com/office/drawing/2015/10/21/chartex" xmlns:cx3="http://schemas.microsoft.com/office/drawing/2016/5/9/chartex" xmlns:cx4="http://schemas.microsoft.com/office/drawing/2016/5/10/chartex" xmlns:cx5="http://schemas.microsoft.com/office/drawing/2016/5/11/chartex" xmlns:cx6="http://schemas.microsoft.com/office/drawing/2016/5/12/chartex" xmlns:cx7="http://schemas.microsoft.com/office/drawing/2016/5/13/chartex" xmlns:cx8="http://schemas.microsoft.com/office/drawing/2016/5/14/chartex" xmlns:mc="http://schemas.openxmlformats.org/markup-compatibility/2006" xmlns:aink="http://schemas.microsoft.com/office/drawing/2016/ink" xmlns:am3d="http://schemas.microsoft.com/office/drawing/2017/model3d" xmlns:o="urn:schemas-microsoft-com:office:office" xmlns:oel="http://schemas.microsoft.com/office/2019/extlst" xmlns:r="http://schemas.openxmlformats.org/officeDocument/2006/relationships" xmlns:m="http://schemas.openxmlformats.org/officeDocument/2006/math" xmlns:v="urn:schemas-microsoft-com:vml" xmlns:wp14="http://schemas.microsoft.com/office/word/2010/wordprocessingDrawing" xmlns:wp="http://schemas.openxmlformats.org/drawingml/2006/wordprocessingDrawing" xmlns:w10="urn:schemas-microsoft-com:office:word" xmlns:w="http://schemas.openxmlformats.org/wordprocessingml/2006/main" xmlns:w14="http://schemas.microsoft.com/office/word/2010/wordml" xmlns:w15="http://schemas.microsoft.com/office/word/2012/wordml" xmlns:w16cex="http://schemas.microsoft.com/office/word/2018/wordml/cex" xmlns:w16cid="http://schemas.microsoft.com/office/word/2016/wordml/cid" xmlns:w16="http://schemas.microsoft.com/office/word/2018/wordml" xmlns:w16sdtdh="http://schemas.microsoft.com/office/word/2020/wordml/sdtdatahash" xmlns:w16se="http://schemas.microsoft.com/office/word/2015/wordml/symex" xmlns:wpg="http://schemas.microsoft.com/office/word/2010/wordprocessingGroup" xmlns:wpi="http://schemas.microsoft.com/office/word/2010/wordprocessingInk" xmlns:wne="http://schemas.microsoft.com/office/word/2006/wordml" xmlns:wps="http://schemas.microsoft.com/office/word/2010/wordprocessingShape" mc:Ignorable="w14 w15 w16se w16cid w16 w16cex w16sdtdh wp14">
+<w:numbering xmlns:wpc="http://schemas.microsoft.com/office/word/2010/wordprocessingCanvas" xmlns:cx="http://schemas.microsoft.com/office/drawing/2014/chartex" xmlns:cx1="http://schemas.microsoft.com/office/drawing/2015/9/8/chartex" xmlns:cx2="http://schemas.microsoft.com/office/drawing/2015/10/21/chartex" xmlns:cx3="http://schemas.microsoft.com/office/drawing/2016/5/9/chartex" xmlns:cx4="http://schemas.microsoft.com/office/drawing/2016/5/10/chartex" xmlns:cx5="http://schemas.microsoft.com/office/drawing/2016/5/11/chartex" xmlns:cx6="http://schemas.microsoft.com/office/drawing/2016/5/12/chartex" xmlns:cx7="http://schemas.microsoft.com/office/drawing/2016/5/13/chartex" xmlns:cx8="http://schemas.microsoft.com/office/drawing/2016/5/14/chartex" xmlns:mc="http://schemas.openxmlformats.org/markup-compatibility/2006" xmlns:aink="http://schemas.microsoft.com/office/drawing/2016/ink" xmlns:am3d="http://schemas.microsoft.com/office/drawing/2017/model3d" xmlns:o="urn:schemas-microsoft-com:office:office" xmlns:r="http://schemas.openxmlformats.org/officeDocument/2006/relationships" xmlns:m="http://schemas.openxmlformats.org/officeDocument/2006/math" xmlns:v="urn:schemas-microsoft-com:vml" xmlns:wp14="http://schemas.microsoft.com/office/word/2010/wordprocessingDrawing" xmlns:wp="http://schemas.openxmlformats.org/drawingml/2006/wordprocessingDrawing" xmlns:w10="urn:schemas-microsoft-com:office:word" xmlns:w="http://schemas.openxmlformats.org/wordprocessingml/2006/main" xmlns:w14="http://schemas.microsoft.com/office/word/2010/wordml" xmlns:w15="http://schemas.microsoft.com/office/word/2012/wordml" xmlns:w16cex="http://schemas.microsoft.com/office/word/2018/wordml/cex" xmlns:w16cid="http://schemas.microsoft.com/office/word/2016/wordml/cid" xmlns:w16="http://schemas.microsoft.com/office/word/2018/wordml" xmlns:w16se="http://schemas.microsoft.com/office/word/2015/wordml/symex" xmlns:wpg="http://schemas.microsoft.com/office/word/2010/wordprocessingGroup" xmlns:wpi="http://schemas.microsoft.com/office/word/2010/wordprocessingInk" xmlns:wne="http://schemas.microsoft.com/office/word/2006/wordml" xmlns:wps="http://schemas.microsoft.com/office/word/2010/wordprocessingShape" mc:Ignorable="w14 w15 w16se w16cid w16 w16cex wp14">
   <w:numPicBullet w:numPicBulletId="0">
     <w:pict>
       <v:shapetype id="_x0000_t75" coordsize="21600,21600" o:spt="75" o:preferrelative="t" path="m@4@5l@4@11@9@11@9@5xe" filled="f" stroked="f">
@@ -3141,7 +3206,7 @@
         <v:path o:extrusionok="f" gradientshapeok="t" o:connecttype="rect"/>
         <o:lock v:ext="edit" aspectratio="t"/>
       </v:shapetype>
-      <v:shape id="_x0000_i1049" type="#_x0000_t75" style="width:12pt;height:12.8pt" o:bullet="t">
+      <v:shape id="_x0000_i1063" type="#_x0000_t75" style="width:12pt;height:12.75pt" o:bullet="t">
         <v:imagedata r:id="rId1" o:title="BD21302_"/>
       </v:shape>
     </w:pict>
@@ -6792,67 +6857,67 @@
       </w:rPr>
     </w:lvl>
   </w:abstractNum>
-  <w:num w:numId="1" w16cid:durableId="1256016266">
+  <w:num w:numId="1">
     <w:abstractNumId w:val="18"/>
   </w:num>
-  <w:num w:numId="2" w16cid:durableId="1494250172">
+  <w:num w:numId="2">
     <w:abstractNumId w:val="11"/>
   </w:num>
-  <w:num w:numId="3" w16cid:durableId="66653798">
+  <w:num w:numId="3">
     <w:abstractNumId w:val="8"/>
   </w:num>
-  <w:num w:numId="4" w16cid:durableId="1739788395">
+  <w:num w:numId="4">
     <w:abstractNumId w:val="3"/>
   </w:num>
-  <w:num w:numId="5" w16cid:durableId="1274170424">
+  <w:num w:numId="5">
     <w:abstractNumId w:val="2"/>
   </w:num>
-  <w:num w:numId="6" w16cid:durableId="345064403">
+  <w:num w:numId="6">
     <w:abstractNumId w:val="1"/>
   </w:num>
-  <w:num w:numId="7" w16cid:durableId="303586298">
+  <w:num w:numId="7">
     <w:abstractNumId w:val="0"/>
   </w:num>
-  <w:num w:numId="8" w16cid:durableId="1066296845">
+  <w:num w:numId="8">
     <w:abstractNumId w:val="9"/>
   </w:num>
-  <w:num w:numId="9" w16cid:durableId="335348371">
+  <w:num w:numId="9">
     <w:abstractNumId w:val="7"/>
   </w:num>
-  <w:num w:numId="10" w16cid:durableId="204022266">
+  <w:num w:numId="10">
     <w:abstractNumId w:val="6"/>
   </w:num>
-  <w:num w:numId="11" w16cid:durableId="973801945">
+  <w:num w:numId="11">
     <w:abstractNumId w:val="5"/>
   </w:num>
-  <w:num w:numId="12" w16cid:durableId="1478110355">
+  <w:num w:numId="12">
     <w:abstractNumId w:val="4"/>
   </w:num>
-  <w:num w:numId="13" w16cid:durableId="932056216">
+  <w:num w:numId="13">
     <w:abstractNumId w:val="25"/>
   </w:num>
-  <w:num w:numId="14" w16cid:durableId="97336026">
+  <w:num w:numId="14">
     <w:abstractNumId w:val="26"/>
   </w:num>
-  <w:num w:numId="15" w16cid:durableId="645202892">
+  <w:num w:numId="15">
     <w:abstractNumId w:val="20"/>
   </w:num>
-  <w:num w:numId="16" w16cid:durableId="1444687463">
+  <w:num w:numId="16">
     <w:abstractNumId w:val="23"/>
   </w:num>
-  <w:num w:numId="17" w16cid:durableId="1691222597">
+  <w:num w:numId="17">
     <w:abstractNumId w:val="24"/>
   </w:num>
-  <w:num w:numId="18" w16cid:durableId="442843063">
+  <w:num w:numId="18">
     <w:abstractNumId w:val="35"/>
   </w:num>
-  <w:num w:numId="19" w16cid:durableId="333530984">
+  <w:num w:numId="19">
     <w:abstractNumId w:val="27"/>
   </w:num>
-  <w:num w:numId="20" w16cid:durableId="1265844333">
+  <w:num w:numId="20">
     <w:abstractNumId w:val="19"/>
   </w:num>
-  <w:num w:numId="21" w16cid:durableId="560822489">
+  <w:num w:numId="21">
     <w:abstractNumId w:val="19"/>
     <w:lvlOverride w:ilvl="0">
       <w:startOverride w:val="1"/>
@@ -6882,28 +6947,28 @@
       <w:startOverride w:val="1"/>
     </w:lvlOverride>
   </w:num>
-  <w:num w:numId="22" w16cid:durableId="1986856478">
+  <w:num w:numId="22">
     <w:abstractNumId w:val="13"/>
   </w:num>
-  <w:num w:numId="23" w16cid:durableId="70469651">
+  <w:num w:numId="23">
     <w:abstractNumId w:val="12"/>
   </w:num>
-  <w:num w:numId="24" w16cid:durableId="766072855">
+  <w:num w:numId="24">
     <w:abstractNumId w:val="30"/>
   </w:num>
-  <w:num w:numId="25" w16cid:durableId="107092999">
+  <w:num w:numId="25">
     <w:abstractNumId w:val="34"/>
   </w:num>
-  <w:num w:numId="26" w16cid:durableId="771517327">
+  <w:num w:numId="26">
     <w:abstractNumId w:val="33"/>
   </w:num>
-  <w:num w:numId="27" w16cid:durableId="1648777288">
+  <w:num w:numId="27">
     <w:abstractNumId w:val="16"/>
   </w:num>
-  <w:num w:numId="28" w16cid:durableId="1569877822">
+  <w:num w:numId="28">
     <w:abstractNumId w:val="37"/>
   </w:num>
-  <w:num w:numId="29" w16cid:durableId="1652324758">
+  <w:num w:numId="29">
     <w:abstractNumId w:val="13"/>
     <w:lvlOverride w:ilvl="0">
       <w:lvl w:ilvl="0">
@@ -7038,19 +7103,19 @@
       </w:lvl>
     </w:lvlOverride>
   </w:num>
-  <w:num w:numId="30" w16cid:durableId="1465387891">
+  <w:num w:numId="30">
     <w:abstractNumId w:val="22"/>
   </w:num>
-  <w:num w:numId="31" w16cid:durableId="1464351609">
+  <w:num w:numId="31">
     <w:abstractNumId w:val="39"/>
   </w:num>
-  <w:num w:numId="32" w16cid:durableId="2044092762">
+  <w:num w:numId="32">
     <w:abstractNumId w:val="28"/>
   </w:num>
-  <w:num w:numId="33" w16cid:durableId="2033263829">
+  <w:num w:numId="33">
     <w:abstractNumId w:val="21"/>
   </w:num>
-  <w:num w:numId="34" w16cid:durableId="499856574">
+  <w:num w:numId="34">
     <w:abstractNumId w:val="21"/>
     <w:lvlOverride w:ilvl="0">
       <w:startOverride w:val="1"/>
@@ -7080,10 +7145,10 @@
       <w:startOverride w:val="1"/>
     </w:lvlOverride>
   </w:num>
-  <w:num w:numId="35" w16cid:durableId="256134753">
+  <w:num w:numId="35">
     <w:abstractNumId w:val="29"/>
   </w:num>
-  <w:num w:numId="36" w16cid:durableId="606472277">
+  <w:num w:numId="36">
     <w:abstractNumId w:val="28"/>
     <w:lvlOverride w:ilvl="0">
       <w:startOverride w:val="1"/>
@@ -7113,7 +7178,7 @@
       <w:startOverride w:val="1"/>
     </w:lvlOverride>
   </w:num>
-  <w:num w:numId="37" w16cid:durableId="1326477778">
+  <w:num w:numId="37">
     <w:abstractNumId w:val="21"/>
     <w:lvlOverride w:ilvl="0">
       <w:lvl w:ilvl="0">
@@ -7244,34 +7309,34 @@
       </w:lvl>
     </w:lvlOverride>
   </w:num>
-  <w:num w:numId="38" w16cid:durableId="2066178070">
+  <w:num w:numId="38">
     <w:abstractNumId w:val="31"/>
   </w:num>
-  <w:num w:numId="39" w16cid:durableId="1739791127">
+  <w:num w:numId="39">
     <w:abstractNumId w:val="15"/>
   </w:num>
-  <w:num w:numId="40" w16cid:durableId="1682781176">
+  <w:num w:numId="40">
     <w:abstractNumId w:val="11"/>
   </w:num>
-  <w:num w:numId="41" w16cid:durableId="528759327">
+  <w:num w:numId="41">
     <w:abstractNumId w:val="35"/>
   </w:num>
-  <w:num w:numId="42" w16cid:durableId="820736018">
+  <w:num w:numId="42">
     <w:abstractNumId w:val="36"/>
   </w:num>
-  <w:num w:numId="43" w16cid:durableId="916787524">
+  <w:num w:numId="43">
     <w:abstractNumId w:val="17"/>
   </w:num>
-  <w:num w:numId="44" w16cid:durableId="1335034238">
+  <w:num w:numId="44">
     <w:abstractNumId w:val="38"/>
   </w:num>
-  <w:num w:numId="45" w16cid:durableId="2143578413">
+  <w:num w:numId="45">
     <w:abstractNumId w:val="32"/>
   </w:num>
-  <w:num w:numId="46" w16cid:durableId="432477333">
+  <w:num w:numId="46">
     <w:abstractNumId w:val="14"/>
   </w:num>
-  <w:num w:numId="47" w16cid:durableId="1232735847">
+  <w:num w:numId="47">
     <w:abstractNumId w:val="10"/>
   </w:num>
   <w:numIdMacAtCleanup w:val="2"/>
@@ -7279,7 +7344,7 @@
 </file>
 
 <file path=word/styles.xml><?xml version="1.0" encoding="utf-8"?>
-<w:styles xmlns:mc="http://schemas.openxmlformats.org/markup-compatibility/2006" xmlns:r="http://schemas.openxmlformats.org/officeDocument/2006/relationships" xmlns:w="http://schemas.openxmlformats.org/wordprocessingml/2006/main" xmlns:w14="http://schemas.microsoft.com/office/word/2010/wordml" xmlns:w15="http://schemas.microsoft.com/office/word/2012/wordml" xmlns:w16cex="http://schemas.microsoft.com/office/word/2018/wordml/cex" xmlns:w16cid="http://schemas.microsoft.com/office/word/2016/wordml/cid" xmlns:w16="http://schemas.microsoft.com/office/word/2018/wordml" xmlns:w16sdtdh="http://schemas.microsoft.com/office/word/2020/wordml/sdtdatahash" xmlns:w16se="http://schemas.microsoft.com/office/word/2015/wordml/symex" mc:Ignorable="w14 w15 w16se w16cid w16 w16cex w16sdtdh">
+<w:styles xmlns:mc="http://schemas.openxmlformats.org/markup-compatibility/2006" xmlns:r="http://schemas.openxmlformats.org/officeDocument/2006/relationships" xmlns:w="http://schemas.openxmlformats.org/wordprocessingml/2006/main" xmlns:w14="http://schemas.microsoft.com/office/word/2010/wordml" xmlns:w15="http://schemas.microsoft.com/office/word/2012/wordml" xmlns:w16cex="http://schemas.microsoft.com/office/word/2018/wordml/cex" xmlns:w16cid="http://schemas.microsoft.com/office/word/2016/wordml/cid" xmlns:w16="http://schemas.microsoft.com/office/word/2018/wordml" xmlns:w16se="http://schemas.microsoft.com/office/word/2015/wordml/symex" mc:Ignorable="w14 w15 w16se w16cid w16 w16cex">
   <w:docDefaults>
     <w:rPrDefault>
       <w:rPr>
@@ -8817,6 +8882,10 @@
 </file>
 
 <file path=customXml/item1.xml><?xml version="1.0" encoding="utf-8"?>
+<b:Sources xmlns:b="http://schemas.openxmlformats.org/officeDocument/2006/bibliography" xmlns="http://schemas.openxmlformats.org/officeDocument/2006/bibliography" SelectedStyle="\APASixthEditionOfficeOnline.xsl" StyleName="APA" Version="6"/>
+</file>
+
+<file path=customXml/item2.xml><?xml version="1.0" encoding="utf-8"?>
 <ct:contentTypeSchema xmlns:ct="http://schemas.microsoft.com/office/2006/metadata/contentType" xmlns:ma="http://schemas.microsoft.com/office/2006/metadata/properties/metaAttributes" ct:_="" ma:_="" ma:contentTypeName="Document" ma:contentTypeID="0x010100E529CC47EA4E614CBF50FAFAB9B8F32B" ma:contentTypeVersion="10" ma:contentTypeDescription="Crée un document." ma:contentTypeScope="" ma:versionID="05e982a84196055eb711af919c9181a7">
   <xsd:schema xmlns:xsd="http://www.w3.org/2001/XMLSchema" xmlns:xs="http://www.w3.org/2001/XMLSchema" xmlns:p="http://schemas.microsoft.com/office/2006/metadata/properties" xmlns:ns2="98d92101-24da-4498-9971-a24673344bd8" xmlns:ns3="dfa80de1-e9bb-4cf2-893d-d06220b3971a" targetNamespace="http://schemas.microsoft.com/office/2006/metadata/properties" ma:root="true" ma:fieldsID="7481a1d7bfe5300a62c9727412b3de9a" ns2:_="" ns3:_="">
     <xsd:import namespace="98d92101-24da-4498-9971-a24673344bd8"/>
@@ -9005,10 +9074,6 @@
 </ct:contentTypeSchema>
 </file>
 
-<file path=customXml/item2.xml><?xml version="1.0" encoding="utf-8"?>
-<b:Sources xmlns:b="http://schemas.openxmlformats.org/officeDocument/2006/bibliography" xmlns="http://schemas.openxmlformats.org/officeDocument/2006/bibliography" SelectedStyle="\APASixthEditionOfficeOnline.xsl" StyleName="APA" Version="6"/>
-</file>
-
 <file path=customXml/item3.xml><?xml version="1.0" encoding="utf-8"?>
 <?mso-contentType ?>
 <FormTemplates xmlns="http://schemas.microsoft.com/sharepoint/v3/contenttype/forms">
@@ -9019,6 +9084,14 @@
 </file>
 
 <file path=customXml/itemProps1.xml><?xml version="1.0" encoding="utf-8"?>
+<ds:datastoreItem xmlns:ds="http://schemas.openxmlformats.org/officeDocument/2006/customXml" ds:itemID="{0EEBBA8B-6EBE-405A-9706-06911FF2B307}">
+  <ds:schemaRefs>
+    <ds:schemaRef ds:uri="http://schemas.openxmlformats.org/officeDocument/2006/bibliography"/>
+  </ds:schemaRefs>
+</ds:datastoreItem>
+</file>
+
+<file path=customXml/itemProps2.xml><?xml version="1.0" encoding="utf-8"?>
 <ds:datastoreItem xmlns:ds="http://schemas.openxmlformats.org/officeDocument/2006/customXml" ds:itemID="{C91151EE-3339-4E1B-B1FA-E608E52F0EEF}">
   <ds:schemaRefs>
     <ds:schemaRef ds:uri="http://schemas.microsoft.com/office/2006/metadata/contentType"/>
@@ -9037,14 +9110,6 @@
 </ds:datastoreItem>
 </file>
 
-<file path=customXml/itemProps2.xml><?xml version="1.0" encoding="utf-8"?>
-<ds:datastoreItem xmlns:ds="http://schemas.openxmlformats.org/officeDocument/2006/customXml" ds:itemID="{0EEBBA8B-6EBE-405A-9706-06911FF2B307}">
-  <ds:schemaRefs>
-    <ds:schemaRef ds:uri="http://schemas.openxmlformats.org/officeDocument/2006/bibliography"/>
-  </ds:schemaRefs>
-</ds:datastoreItem>
-</file>
-
 <file path=customXml/itemProps3.xml><?xml version="1.0" encoding="utf-8"?>
 <ds:datastoreItem xmlns:ds="http://schemas.openxmlformats.org/officeDocument/2006/customXml" ds:itemID="{E87BF127-D6AB-42F0-AB86-90F4089C4F26}">
   <ds:schemaRefs>

</xml_diff>